<commit_message>
Posner said "sources," not "objects"
</commit_message>
<xml_diff>
--- a/uploads/2251 Benjamin Miller DSAM 3000 Seminar in Digital Studies and Methods Fall 2024.docx
+++ b/uploads/2251 Benjamin Miller DSAM 3000 Seminar in Digital Studies and Methods Fall 2024.docx
@@ -302,7 +302,7 @@
           </mc:Choice>
           <mc:Fallback>
             <w:pict>
-              <v:rect w14:anchorId="1036EF54" id="Rectangle 1" o:spid="_x0000_s1026" style="position:absolute;margin-left:27.3pt;margin-top:5.1pt;width:6in;height:67.85pt;z-index:-251658240;visibility:visible;mso-wrap-style:square;mso-width-percent:0;mso-height-percent:0;mso-wrap-distance-left:9pt;mso-wrap-distance-top:0;mso-wrap-distance-right:9pt;mso-wrap-distance-bottom:0;mso-position-horizontal:absolute;mso-position-horizontal-relative:text;mso-position-vertical:absolute;mso-position-vertical-relative:text;mso-width-percent:0;mso-height-percent:0;mso-width-relative:page;mso-height-relative:page;v-text-anchor:middle" o:gfxdata="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">
+              <v:rect w14:anchorId="6A893B8C" id="Rectangle 1" o:spid="_x0000_s1026" style="position:absolute;margin-left:27.3pt;margin-top:5.1pt;width:6in;height:67.85pt;z-index:-251658240;visibility:visible;mso-wrap-style:square;mso-width-percent:0;mso-height-percent:0;mso-wrap-distance-left:9pt;mso-wrap-distance-top:0;mso-wrap-distance-right:9pt;mso-wrap-distance-bottom:0;mso-position-horizontal:absolute;mso-position-horizontal-relative:text;mso-position-vertical:absolute;mso-position-vertical-relative:text;mso-width-percent:0;mso-height-percent:0;mso-width-relative:page;mso-height-relative:page;v-text-anchor:middle" o:gfxdata="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">
                 <v:shadow on="t" color="black" opacity="22936f" origin=",.5" offset="0,.63889mm"/>
               </v:rect>
             </w:pict>
@@ -4124,7 +4124,7 @@
           <w:sz w:val="22"/>
           <w:lang w:val="en" w:bidi="he-IL"/>
         </w:rPr>
-        <w:t xml:space="preserve">to individual class days for more information, including class notes and more complete homework instructions. </w:t>
+        <w:t xml:space="preserve">to individual class days for more info, including class notes and more complete homework instructions. </w:t>
       </w:r>
       <w:r>
         <w:rPr>
@@ -4428,7 +4428,10 @@
               <w:t>I</w:t>
             </w:r>
             <w:r>
-              <w:t>teration 1: Objects</w:t>
+              <w:t xml:space="preserve">teration 1: </w:t>
+            </w:r>
+            <w:r>
+              <w:t>Sources</w:t>
             </w:r>
           </w:p>
         </w:tc>
@@ -5091,6 +5094,14 @@
           <w:szCs w:val="22"/>
           <w:lang w:val="en-US"/>
         </w:rPr>
+        <w:br w:type="column"/>
+      </w:r>
+      <w:r>
+        <w:rPr>
+          <w:sz w:val="22"/>
+          <w:szCs w:val="22"/>
+          <w:lang w:val="en-US"/>
+        </w:rPr>
         <w:t>Programming as an exploratory, epistemic process</w:t>
       </w:r>
     </w:p>
@@ -5151,22 +5162,6 @@
         <w:rPr>
           <w:sz w:val="22"/>
           <w:szCs w:val="22"/>
-          <w:lang w:val="en-US"/>
-        </w:rPr>
-      </w:pPr>
-      <w:r>
-        <w:rPr>
-          <w:sz w:val="22"/>
-          <w:szCs w:val="22"/>
-          <w:lang w:val="en-US"/>
-        </w:rPr>
-        <w:t>Topic modeling and distant reading</w:t>
-      </w:r>
-    </w:p>
-    <w:p>
-      <w:pPr>
-        <w:pStyle w:val="BodyText"/>
-        <w:rPr>
           <w:lang w:val="en-US"/>
         </w:rPr>
         <w:sectPr>
@@ -5178,6 +5173,14 @@
           <w:docGrid w:linePitch="360"/>
         </w:sectPr>
       </w:pPr>
+      <w:r>
+        <w:rPr>
+          <w:sz w:val="22"/>
+          <w:szCs w:val="22"/>
+          <w:lang w:val="en-US"/>
+        </w:rPr>
+        <w:t>Topic modeling and distant reading</w:t>
+      </w:r>
     </w:p>
     <w:p>
       <w:pPr>
@@ -5186,18 +5189,11 @@
           <w:lang w:val="en-US"/>
         </w:rPr>
       </w:pPr>
-    </w:p>
-    <w:p>
-      <w:pPr>
-        <w:pStyle w:val="BodyText"/>
+      <w:r>
         <w:rPr>
           <w:lang w:val="en-US"/>
         </w:rPr>
-      </w:pPr>
-      <w:r>
-        <w:rPr>
-          <w:lang w:val="en-US"/>
-        </w:rPr>
+        <w:lastRenderedPageBreak/>
         <w:t>or something else you suggest (with enough lead time…)! We’ll vote asynchronously in week 8 and finalize in week 9, setting the agenda for weeks 11, 12, and 15.</w:t>
       </w:r>
     </w:p>
@@ -5289,7 +5285,25 @@
           <w:sz w:val="22"/>
           <w:szCs w:val="22"/>
         </w:rPr>
-        <w:t> for some time next week (that isn’t Monday) to talk about possible objects for you to process and present on. See the </w:t>
+        <w:t xml:space="preserve"> for some time next week (that isn’t Monday) to talk about possible </w:t>
+      </w:r>
+      <w:r>
+        <w:rPr>
+          <w:rFonts w:ascii="Cambria" w:hAnsi="Cambria" w:cs="Segoe UI"/>
+          <w:color w:val="212529"/>
+          <w:sz w:val="22"/>
+          <w:szCs w:val="22"/>
+        </w:rPr>
+        <w:t>sources/</w:t>
+      </w:r>
+      <w:r>
+        <w:rPr>
+          <w:rFonts w:ascii="Cambria" w:hAnsi="Cambria" w:cs="Segoe UI"/>
+          <w:color w:val="212529"/>
+          <w:sz w:val="22"/>
+          <w:szCs w:val="22"/>
+        </w:rPr>
+        <w:t>objects for you to process and present on. See the </w:t>
       </w:r>
       <w:hyperlink r:id="rId36" w:history="1">
         <w:r>
@@ -7252,7 +7266,23 @@
           <w:color w:val="212529"/>
           <w:sz w:val="22"/>
         </w:rPr>
-        <w:t>What objects are you working with?</w:t>
+        <w:t xml:space="preserve">What </w:t>
+      </w:r>
+      <w:r>
+        <w:rPr>
+          <w:rFonts w:ascii="Cambria" w:hAnsi="Cambria" w:cs="Segoe UI"/>
+          <w:color w:val="212529"/>
+          <w:sz w:val="22"/>
+        </w:rPr>
+        <w:t>sources/</w:t>
+      </w:r>
+      <w:r>
+        <w:rPr>
+          <w:rFonts w:ascii="Cambria" w:hAnsi="Cambria" w:cs="Segoe UI"/>
+          <w:color w:val="212529"/>
+          <w:sz w:val="22"/>
+        </w:rPr>
+        <w:t>objects are you working with?</w:t>
       </w:r>
     </w:p>
     <w:p>
@@ -7459,7 +7489,18 @@
           <w:color w:val="212529"/>
           <w:szCs w:val="24"/>
         </w:rPr>
-        <w:t>Project presentations, iteration 1: Objects</w:t>
+        <w:t xml:space="preserve">Project presentations, iteration 1: </w:t>
+      </w:r>
+      <w:r>
+        <w:rPr>
+          <w:rFonts w:ascii="Cambria" w:hAnsi="Cambria" w:cs="Segoe UI"/>
+          <w:b/>
+          <w:bCs w:val="0"/>
+          <w:smallCaps w:val="0"/>
+          <w:color w:val="212529"/>
+          <w:szCs w:val="24"/>
+        </w:rPr>
+        <w:t>Sources</w:t>
       </w:r>
     </w:p>
     <w:p>
@@ -9292,7 +9333,23 @@
           <w:color w:val="212529"/>
           <w:sz w:val="22"/>
         </w:rPr>
-        <w:t xml:space="preserve">What objects are you working with? (Remind </w:t>
+        <w:t xml:space="preserve">What </w:t>
+      </w:r>
+      <w:r>
+        <w:rPr>
+          <w:rFonts w:ascii="Cambria" w:hAnsi="Cambria" w:cs="Segoe UI"/>
+          <w:color w:val="212529"/>
+          <w:sz w:val="22"/>
+        </w:rPr>
+        <w:t xml:space="preserve">sources / </w:t>
+      </w:r>
+      <w:r>
+        <w:rPr>
+          <w:rFonts w:ascii="Cambria" w:hAnsi="Cambria" w:cs="Segoe UI"/>
+          <w:color w:val="212529"/>
+          <w:sz w:val="22"/>
+        </w:rPr>
+        <w:t xml:space="preserve">objects are you working with? (Remind </w:t>
       </w:r>
       <w:proofErr w:type="gramStart"/>
       <w:r>
@@ -9332,7 +9389,23 @@
           <w:color w:val="212529"/>
           <w:sz w:val="22"/>
         </w:rPr>
-        <w:t>What have you done with or to those objects?</w:t>
+        <w:t xml:space="preserve">What have you done with or to </w:t>
+      </w:r>
+      <w:r>
+        <w:rPr>
+          <w:rFonts w:ascii="Cambria" w:hAnsi="Cambria" w:cs="Segoe UI"/>
+          <w:color w:val="212529"/>
+          <w:sz w:val="22"/>
+        </w:rPr>
+        <w:t>them</w:t>
+      </w:r>
+      <w:r>
+        <w:rPr>
+          <w:rFonts w:ascii="Cambria" w:hAnsi="Cambria" w:cs="Segoe UI"/>
+          <w:color w:val="212529"/>
+          <w:sz w:val="22"/>
+        </w:rPr>
+        <w:t>?</w:t>
       </w:r>
     </w:p>
     <w:p>
@@ -10716,7 +10789,23 @@
           <w:color w:val="212529"/>
           <w:sz w:val="22"/>
         </w:rPr>
-        <w:t xml:space="preserve">What questions are you pursuing by processing your objects? (Remind </w:t>
+        <w:t xml:space="preserve">What questions are you pursuing by processing your </w:t>
+      </w:r>
+      <w:r>
+        <w:rPr>
+          <w:rFonts w:ascii="Cambria" w:hAnsi="Cambria" w:cs="Segoe UI"/>
+          <w:color w:val="212529"/>
+          <w:sz w:val="22"/>
+        </w:rPr>
+        <w:t>sources</w:t>
+      </w:r>
+      <w:r>
+        <w:rPr>
+          <w:rFonts w:ascii="Cambria" w:hAnsi="Cambria" w:cs="Segoe UI"/>
+          <w:color w:val="212529"/>
+          <w:sz w:val="22"/>
+        </w:rPr>
+        <w:t xml:space="preserve">? (Remind </w:t>
       </w:r>
       <w:proofErr w:type="gramStart"/>
       <w:r>
@@ -11414,7 +11503,23 @@
           <w:color w:val="212529"/>
           <w:sz w:val="22"/>
         </w:rPr>
-        <w:t>What materials (objects, processing steps, arguments) are you providing on your site?</w:t>
+        <w:t>What materials (</w:t>
+      </w:r>
+      <w:r>
+        <w:rPr>
+          <w:rFonts w:ascii="Cambria" w:hAnsi="Cambria" w:cs="Segoe UI"/>
+          <w:color w:val="212529"/>
+          <w:sz w:val="22"/>
+        </w:rPr>
+        <w:t>sources</w:t>
+      </w:r>
+      <w:r>
+        <w:rPr>
+          <w:rFonts w:ascii="Cambria" w:hAnsi="Cambria" w:cs="Segoe UI"/>
+          <w:color w:val="212529"/>
+          <w:sz w:val="22"/>
+        </w:rPr>
+        <w:t>, processing steps, arguments) are you providing on your site?</w:t>
       </w:r>
     </w:p>
     <w:p>
@@ -11637,6 +11742,7 @@
     <w:p>
       <w:pPr>
         <w:pStyle w:val="Heading1"/>
+        <w:jc w:val="left"/>
       </w:pPr>
     </w:p>
     <w:sectPr>

</xml_diff>

<commit_message>
ready to announce the website
including some css tweaks at the top of lesson plans and a page linking to sample projects
</commit_message>
<xml_diff>
--- a/uploads/2251 Benjamin Miller DSAM 3000 Seminar in Digital Studies and Methods Fall 2024.docx
+++ b/uploads/2251 Benjamin Miller DSAM 3000 Seminar in Digital Studies and Methods Fall 2024.docx
@@ -302,7 +302,7 @@
           </mc:Choice>
           <mc:Fallback>
             <w:pict>
-              <v:rect w14:anchorId="6A893B8C" id="Rectangle 1" o:spid="_x0000_s1026" style="position:absolute;margin-left:27.3pt;margin-top:5.1pt;width:6in;height:67.85pt;z-index:-251658240;visibility:visible;mso-wrap-style:square;mso-width-percent:0;mso-height-percent:0;mso-wrap-distance-left:9pt;mso-wrap-distance-top:0;mso-wrap-distance-right:9pt;mso-wrap-distance-bottom:0;mso-position-horizontal:absolute;mso-position-horizontal-relative:text;mso-position-vertical:absolute;mso-position-vertical-relative:text;mso-width-percent:0;mso-height-percent:0;mso-width-relative:page;mso-height-relative:page;v-text-anchor:middle" o:gfxdata="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">
+              <v:rect w14:anchorId="27326147" id="Rectangle 1" o:spid="_x0000_s1026" style="position:absolute;margin-left:27.3pt;margin-top:5.1pt;width:6in;height:67.85pt;z-index:-251658240;visibility:visible;mso-wrap-style:square;mso-width-percent:0;mso-height-percent:0;mso-wrap-distance-left:9pt;mso-wrap-distance-top:0;mso-wrap-distance-right:9pt;mso-wrap-distance-bottom:0;mso-position-horizontal:absolute;mso-position-horizontal-relative:text;mso-position-vertical:absolute;mso-position-vertical-relative:text;mso-width-percent:0;mso-height-percent:0;mso-width-relative:page;mso-height-relative:page;v-text-anchor:middle" o:gfxdata="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">
                 <v:shadow on="t" color="black" opacity="22936f" origin=",.5" offset="0,.63889mm"/>
               </v:rect>
             </w:pict>
@@ -6020,7 +6020,6 @@
           <w:color w:val="212529"/>
           <w:sz w:val="22"/>
         </w:rPr>
-        <w:lastRenderedPageBreak/>
         <w:t>install the </w:t>
       </w:r>
       <w:hyperlink r:id="rId46" w:history="1">
@@ -6073,6 +6072,7 @@
           <w:color w:val="212529"/>
           <w:sz w:val="22"/>
         </w:rPr>
+        <w:lastRenderedPageBreak/>
         <w:t xml:space="preserve">NB: If you get an error saying it’s not an approved app, don’t </w:t>
       </w:r>
       <w:proofErr w:type="gramStart"/>

</xml_diff>

<commit_message>
now it's in the .docx version, too
and the header has been updated with an internal link, in both cases.
</commit_message>
<xml_diff>
--- a/uploads/2251 Benjamin Miller DSAM 3000 Seminar in Digital Studies and Methods Fall 2024.docx
+++ b/uploads/2251 Benjamin Miller DSAM 3000 Seminar in Digital Studies and Methods Fall 2024.docx
@@ -2234,6 +2234,11 @@
           <w:ilvl w:val="0"/>
           <w:numId w:val="5"/>
         </w:numPr>
+        <w:rPr>
+          <w:rStyle w:val="Hyperlink"/>
+          <w:color w:val="auto"/>
+          <w:u w:val="none"/>
+        </w:rPr>
       </w:pPr>
       <w:hyperlink w:anchor="inclusion-and-access">
         <w:r>
@@ -2252,14 +2257,77 @@
           <w:numId w:val="5"/>
         </w:numPr>
       </w:pPr>
-      <w:hyperlink w:anchor="avoiding-plagiarism">
-        <w:r>
-          <w:rPr>
-            <w:rStyle w:val="Hyperlink"/>
-          </w:rPr>
-          <w:t>Avoiding Plagiarism</w:t>
-        </w:r>
-      </w:hyperlink>
+      <w:r>
+        <w:rPr>
+          <w:rStyle w:val="Hyperlink"/>
+        </w:rPr>
+        <w:t xml:space="preserve">Title IX and Mandatory </w:t>
+      </w:r>
+      <w:r>
+        <w:rPr>
+          <w:rStyle w:val="Hyperlink"/>
+        </w:rPr>
+        <w:fldChar w:fldCharType="begin"/>
+      </w:r>
+      <w:r>
+        <w:rPr>
+          <w:rStyle w:val="Hyperlink"/>
+        </w:rPr>
+        <w:instrText>HYPERLINK  \l "_Title_IX_and"</w:instrText>
+      </w:r>
+      <w:r>
+        <w:rPr>
+          <w:rStyle w:val="Hyperlink"/>
+        </w:rPr>
+      </w:r>
+      <w:r>
+        <w:rPr>
+          <w:rStyle w:val="Hyperlink"/>
+        </w:rPr>
+        <w:fldChar w:fldCharType="separate"/>
+      </w:r>
+      <w:r>
+        <w:rPr>
+          <w:rStyle w:val="Hyperlink"/>
+        </w:rPr>
+        <w:t>Reporting</w:t>
+      </w:r>
+      <w:r>
+        <w:rPr>
+          <w:rStyle w:val="Hyperlink"/>
+        </w:rPr>
+        <w:fldChar w:fldCharType="end"/>
+      </w:r>
+    </w:p>
+    <w:p>
+      <w:pPr>
+        <w:pStyle w:val="Compact"/>
+        <w:numPr>
+          <w:ilvl w:val="0"/>
+          <w:numId w:val="5"/>
+        </w:numPr>
+      </w:pPr>
+      <w:r>
+        <w:fldChar w:fldCharType="begin"/>
+      </w:r>
+      <w:r>
+        <w:instrText>HYPERLINK \l "avoiding-plagiarism" \h</w:instrText>
+      </w:r>
+      <w:r>
+        <w:fldChar w:fldCharType="separate"/>
+      </w:r>
+      <w:r>
+        <w:rPr>
+          <w:rStyle w:val="Hyperlink"/>
+        </w:rPr>
+        <w:t>Avoiding Plagiarism</w:t>
+      </w:r>
+      <w:r>
+        <w:rPr>
+          <w:rStyle w:val="Hyperlink"/>
+        </w:rPr>
+        <w:fldChar w:fldCharType="end"/>
+      </w:r>
     </w:p>
     <w:p>
       <w:pPr>
@@ -2625,7 +2693,102 @@
         <w:pStyle w:val="Heading2"/>
       </w:pPr>
       <w:bookmarkStart w:id="7" w:name="avoiding-plagiarism"/>
+      <w:bookmarkStart w:id="8" w:name="title-ix-and-required-reporting"/>
+      <w:bookmarkStart w:id="9" w:name="_Title_IX_and"/>
       <w:bookmarkEnd w:id="6"/>
+      <w:bookmarkEnd w:id="9"/>
+      <w:r>
+        <w:t>Title IX and Mandatory Reporting</w:t>
+      </w:r>
+    </w:p>
+    <w:p>
+      <w:pPr>
+        <w:pStyle w:val="FirstParagraph"/>
+      </w:pPr>
+      <w:r>
+        <w:t>The University is committed to combatting sexual misconduct. As a result, University faculty and staff members are required to report any instances of sexual misconduct – including harassment and sexual violence – to the University’ s Title IX office, both so that the victim may be provided appropriate resources/support options and so that the office can attempt to keep track of repeat offenders or other patterns of behavior on or around campus.</w:t>
+      </w:r>
+    </w:p>
+    <w:p>
+      <w:pPr>
+        <w:pStyle w:val="BodyText"/>
+      </w:pPr>
+      <w:r>
+        <w:t>What this means is that as your instructor, I am required to report any incidents of sexual misconduct that are directly reported to me, or of which I am somehow made aware.</w:t>
+      </w:r>
+    </w:p>
+    <w:p>
+      <w:pPr>
+        <w:pStyle w:val="BodyText"/>
+      </w:pPr>
+      <w:r>
+        <w:t xml:space="preserve">There are two important exceptions: a list of the designated University employees who, as counselors and medical professionals, do not have this reporting responsibility and can maintain confidentiality, can be found at </w:t>
+      </w:r>
+      <w:hyperlink r:id="rId23">
+        <w:r>
+          <w:rPr>
+            <w:rStyle w:val="Hyperlink"/>
+          </w:rPr>
+          <w:t>www.titleix.pitt.edu/report/confidentiality</w:t>
+        </w:r>
+      </w:hyperlink>
+      <w:r>
+        <w:t>. An important exemption to the reporting requirement exists for academic work: disclosures about sexual misconduct that are shared as part of an academic project, classroom discussion, or course assignment are not required to be disclosed to the University’ s Title IX office.</w:t>
+      </w:r>
+    </w:p>
+    <w:p>
+      <w:pPr>
+        <w:pStyle w:val="BodyText"/>
+      </w:pPr>
+      <w:r>
+        <w:t xml:space="preserve">If you are the victim of sexual misconduct, Pitt encourages you to reach out to these resources: </w:t>
+      </w:r>
+      <w:r>
+        <w:rPr>
+          <w:i/>
+          <w:iCs/>
+        </w:rPr>
+        <w:t xml:space="preserve">Title IX Office: 412-648-7860 </w:t>
+      </w:r>
+      <w:r>
+        <w:t xml:space="preserve">SHARE @ the University Counseling Center: 412-648-7930 (8:30 a.m. to 5 p.m. MF) and 412-648-7856 (after business hours). If you have a safety concern, please contact the University of Pittsburgh Police, 412-624-2121. Other reporting information is available at </w:t>
+      </w:r>
+      <w:hyperlink r:id="rId24">
+        <w:r>
+          <w:rPr>
+            <w:rStyle w:val="Hyperlink"/>
+          </w:rPr>
+          <w:t>titleix.pitt.edu/report-0</w:t>
+        </w:r>
+      </w:hyperlink>
+      <w:r>
+        <w:t>.</w:t>
+      </w:r>
+    </w:p>
+    <w:p>
+      <w:pPr>
+        <w:pStyle w:val="BodyText"/>
+      </w:pPr>
+      <w:r>
+        <w:lastRenderedPageBreak/>
+        <w:t xml:space="preserve">If you come to talk to me and I feel like it might be something I am required to report, I will say, “I am happy to listen and support you, but this discussion might fall under mandated reporting. Is that okay?’ The Title IX office aims to be very nice and, even if I report something you discussed with me as required, </w:t>
+      </w:r>
+      <w:r>
+        <w:rPr>
+          <w:i/>
+          <w:iCs/>
+        </w:rPr>
+        <w:t>Title IX cannot force you to do anything</w:t>
+      </w:r>
+      <w:r>
+        <w:t>. They will ask to talk with you, then they will present you with options: one will be to report behavior experienced against you; one will be to request through the University to keep said person who committed that behavior far away from you; and one will be to do nothing. They will also most likely inform you of our on-campus therapists’ office.</w:t>
+      </w:r>
+      <w:bookmarkEnd w:id="8"/>
+    </w:p>
+    <w:p>
+      <w:pPr>
+        <w:pStyle w:val="Heading2"/>
+      </w:pPr>
       <w:r>
         <w:t>Avoiding Plagiarism</w:t>
       </w:r>
@@ -2637,7 +2800,7 @@
       <w:r>
         <w:t xml:space="preserve">This is a collaborative class, in which we offer each other suggestions and constructive criticism. However, the goal of all this collaboration is to clarify the expression of original ideas – never to substitute someone else’s ideas for our own, or to impose our ideas on someone else. To misrepresent the origins of an idea is plagiarism, and it is a problem both for your own learning and for the well-being of the community, which depends on mutual trust. If you want to incorporate materials that others have created, you can do so if you give credit to your source. At a minimum, readers of your work should be able to get back to the original, so be sure to provide at least the author’s identity; the original title; the publication venue; the date of publication and/or access; and a URL if appropriate. The English department has some useful resources at </w:t>
       </w:r>
-      <w:hyperlink r:id="rId23">
+      <w:hyperlink r:id="rId25">
         <w:r>
           <w:rPr>
             <w:rStyle w:val="Hyperlink"/>
@@ -2689,15 +2852,7 @@
           <w:i/>
           <w:iCs/>
         </w:rPr>
-        <w:t xml:space="preserve">Cheating/plagiarism will not be tolerated. Students suspected of violating the University of Pittsburgh Policy on Academic Integrity, from the February 1974 Senate Committee on Tenure and Academic Freedom reported to the Senate Council, </w:t>
-      </w:r>
-      <w:r>
-        <w:rPr>
-          <w:i/>
-          <w:iCs/>
-        </w:rPr>
-        <w:lastRenderedPageBreak/>
-        <w:t>will be required to participate in the outlined procedural process as initiated by the instructor. A minimum sanction of a zero score for the quiz or exam will be imposed.</w:t>
+        <w:t>Cheating/plagiarism will not be tolerated. Students suspected of violating the University of Pittsburgh Policy on Academic Integrity, from the February 1974 Senate Committee on Tenure and Academic Freedom reported to the Senate Council, will be required to participate in the outlined procedural process as initiated by the instructor. A minimum sanction of a zero score for the quiz or exam will be imposed.</w:t>
       </w:r>
     </w:p>
     <w:p>
@@ -2773,6 +2928,7 @@
           <w:i/>
           <w:iCs/>
         </w:rPr>
+        <w:lastRenderedPageBreak/>
         <w:t>Presents as one's own, for academic evaluation, the ideas, representations, or words of another person or persons without customary and proper acknowledgment of sources.</w:t>
       </w:r>
     </w:p>
@@ -2823,7 +2979,7 @@
       <w:r>
         <w:t xml:space="preserve">You have the right to a fair hearing, and I’ll talk to you before I talk to anyone else, but it’s far easier just to avoid plagiarism in the first place. All clear cases of deliberate plagiarism will be referred to the appropriate Dean for disciplinary action, including an Academic Integrity Board hearing. For the University’s full policy on Academic Integrity and the adjudication process for infringements, including plagiarism, go to </w:t>
       </w:r>
-      <w:hyperlink r:id="rId24">
+      <w:hyperlink r:id="rId26">
         <w:r>
           <w:rPr>
             <w:rStyle w:val="Hyperlink"/>
@@ -2839,7 +2995,7 @@
       <w:pPr>
         <w:pStyle w:val="Heading2"/>
       </w:pPr>
-      <w:bookmarkStart w:id="8" w:name="on-artificial-intelligence"/>
+      <w:bookmarkStart w:id="10" w:name="on-artificial-intelligence"/>
       <w:bookmarkEnd w:id="7"/>
       <w:r>
         <w:t>On Artificial Intelligence</w:t>
@@ -2876,7 +3032,7 @@
       <w:r>
         <w:t xml:space="preserve">I do not believe LLMs spell the end of writing as part of education – for one thing, the epistemic process of trying to figure out what you mean by trying to put it in language is often the greatest benefit of writing in the first place (see </w:t>
       </w:r>
-      <w:hyperlink r:id="rId25">
+      <w:hyperlink r:id="rId27">
         <w:r>
           <w:rPr>
             <w:rStyle w:val="Hyperlink"/>
@@ -2887,7 +3043,7 @@
       <w:r>
         <w:t xml:space="preserve">; </w:t>
       </w:r>
-      <w:hyperlink r:id="rId26">
+      <w:hyperlink r:id="rId28">
         <w:r>
           <w:rPr>
             <w:rStyle w:val="Hyperlink"/>
@@ -2896,11 +3052,7 @@
         </w:r>
       </w:hyperlink>
       <w:r>
-        <w:t xml:space="preserve">), and LLMs’ outputs </w:t>
-      </w:r>
-      <w:r>
-        <w:lastRenderedPageBreak/>
-        <w:t xml:space="preserve">aren’t designed for that kind of learning. Working to find the right prompt, though, has some potential for writing-to-learn, and so does figuring out what </w:t>
+        <w:t xml:space="preserve">), and LLMs’ outputs aren’t designed for that kind of learning. Working to find the right prompt, though, has some potential for writing-to-learn, and so does figuring out what </w:t>
       </w:r>
       <w:r>
         <w:rPr>
@@ -2958,6 +3110,7 @@
         <w:spacing w:after="200"/>
       </w:pPr>
       <w:r>
+        <w:lastRenderedPageBreak/>
         <w:t>Whenever possible, you will avoid the temptation to accept a single default output, instead requesting multiple responses from the model and selecting or remixing among them. This will require you to draw on your own discernment and allow you to write reflectively about your choices.</w:t>
       </w:r>
     </w:p>
@@ -3009,7 +3162,7 @@
         <w:t>I’m also happy to talk more about any of this!</w:t>
       </w:r>
     </w:p>
-    <w:bookmarkEnd w:id="8"/>
+    <w:bookmarkEnd w:id="10"/>
     <w:p>
       <w:pPr>
         <w:pStyle w:val="Heading2"/>
@@ -3053,7 +3206,7 @@
       <w:r>
         <w:t xml:space="preserve">As composition theorist Peter Elbow has written in a number of places (see especially his </w:t>
       </w:r>
-      <w:hyperlink r:id="rId27">
+      <w:hyperlink r:id="rId29">
         <w:r>
           <w:rPr>
             <w:rStyle w:val="Hyperlink"/>
@@ -3094,7 +3247,7 @@
       <w:r>
         <w:t xml:space="preserve">grading. Throughout the semester, you will be assessing your own work, through your </w:t>
       </w:r>
-      <w:hyperlink r:id="rId28" w:anchor="mindful-practice-journal">
+      <w:hyperlink r:id="rId30" w:anchor="mindful-practice-journal">
         <w:r>
           <w:rPr>
             <w:rStyle w:val="Hyperlink"/>
@@ -3109,11 +3262,7 @@
         <w:t xml:space="preserve"> on what you were aiming for and what you achieved</w:t>
       </w:r>
       <w:r>
-        <w:t xml:space="preserve">; you will be offering feedback to each other at presentation time and in conversation; and I will be offering my own formative guidance, </w:t>
-      </w:r>
-      <w:r>
-        <w:lastRenderedPageBreak/>
-        <w:t xml:space="preserve">based on years in the profession, as you iteratively develop your projects. </w:t>
+        <w:t xml:space="preserve">; you will be offering feedback to each other at presentation time and in conversation; and I will be offering my own formative guidance, based on years in the profession, as you iteratively develop your projects. </w:t>
       </w:r>
       <w:r>
         <w:t xml:space="preserve">In short, you will have plentiful moments of evaluation, even as you will not have specific grades ranking your success on any </w:t>
@@ -3189,7 +3338,15 @@
           <w:b/>
           <w:bCs/>
         </w:rPr>
-        <w:t>a reflection that looks both forward (what do I want to achieve?) and backward (what have I achieved?), recursively.</w:t>
+        <w:t xml:space="preserve">a </w:t>
+      </w:r>
+      <w:r>
+        <w:rPr>
+          <w:b/>
+          <w:bCs/>
+        </w:rPr>
+        <w:lastRenderedPageBreak/>
+        <w:t>reflection that looks both forward (what do I want to achieve?) and backward (what have I achieved?), recursively.</w:t>
       </w:r>
     </w:p>
     <w:p>
@@ -3471,7 +3628,6 @@
         </w:numPr>
       </w:pPr>
       <w:r>
-        <w:lastRenderedPageBreak/>
         <w:t>Writing two peer evaluations after each iteration is due</w:t>
       </w:r>
       <w:r>
@@ -3598,6 +3754,7 @@
         <w:pStyle w:val="FirstParagraph"/>
       </w:pPr>
       <w:r>
+        <w:lastRenderedPageBreak/>
         <w:t>You will almost assuredly have other goals of your own! To the extent that these goals are Specific, Measurable, Achievable, Relevant, and Time-bound, you will have an easier time of articulating just how far you’ve come; but some immeasurable things are also very much worth pursuing, so feel free to name some of those, too.</w:t>
       </w:r>
     </w:p>
@@ -3654,8 +3811,8 @@
       <w:pPr>
         <w:pStyle w:val="Heading1"/>
       </w:pPr>
-      <w:bookmarkStart w:id="9" w:name="_Available_Resources_at"/>
-      <w:bookmarkEnd w:id="9"/>
+      <w:bookmarkStart w:id="11" w:name="_Available_Resources_at"/>
+      <w:bookmarkEnd w:id="11"/>
       <w:r>
         <w:t>A</w:t>
       </w:r>
@@ -3689,7 +3846,7 @@
       <w:pPr>
         <w:spacing w:after="100" w:afterAutospacing="1"/>
       </w:pPr>
-      <w:hyperlink r:id="rId29" w:history="1">
+      <w:hyperlink r:id="rId31" w:history="1">
         <w:r>
           <w:rPr>
             <w:rStyle w:val="Hyperlink"/>
@@ -3720,7 +3877,7 @@
       <w:r>
         <w:t xml:space="preserve"> </w:t>
       </w:r>
-      <w:hyperlink r:id="rId30" w:history="1">
+      <w:hyperlink r:id="rId32" w:history="1">
         <w:r>
           <w:rPr>
             <w:rStyle w:val="Hyperlink"/>
@@ -3741,7 +3898,7 @@
       <w:r>
         <w:t xml:space="preserve"> </w:t>
       </w:r>
-      <w:hyperlink r:id="rId31" w:history="1">
+      <w:hyperlink r:id="rId33" w:history="1">
         <w:r>
           <w:rPr>
             <w:rStyle w:val="Hyperlink"/>
@@ -3801,16 +3958,12 @@
         <w:t>,</w:t>
       </w:r>
       <w:r>
-        <w:t xml:space="preserve"> or family member you trust for assistance connecting to the support that can help. The University </w:t>
-      </w:r>
-      <w:r>
-        <w:lastRenderedPageBreak/>
-        <w:t>Counseling Center is here for you: call 412-648-7930 and visit their website</w:t>
+        <w:t xml:space="preserve"> or family member you trust for assistance connecting to the support that can help. The University Counseling Center is here for you: call 412-648-7930 and visit their website</w:t>
       </w:r>
       <w:r>
         <w:t xml:space="preserve"> at </w:t>
       </w:r>
-      <w:hyperlink r:id="rId32" w:history="1">
+      <w:hyperlink r:id="rId34" w:history="1">
         <w:r>
           <w:rPr>
             <w:rStyle w:val="Hyperlink"/>
@@ -3854,6 +4007,7 @@
         <w:ind w:firstLine="720"/>
       </w:pPr>
       <w:r>
+        <w:lastRenderedPageBreak/>
         <w:t>Resolve Crisis Network: 888-796-8226 (888-7-YOU-CAN)</w:t>
       </w:r>
     </w:p>
@@ -3891,7 +4045,7 @@
       <w:pPr>
         <w:spacing w:after="100" w:afterAutospacing="1"/>
       </w:pPr>
-      <w:hyperlink r:id="rId33" w:history="1">
+      <w:hyperlink r:id="rId35" w:history="1">
         <w:r>
           <w:rPr>
             <w:rStyle w:val="Hyperlink"/>
@@ -3908,7 +4062,7 @@
       <w:r>
         <w:t xml:space="preserve"> </w:t>
       </w:r>
-      <w:hyperlink r:id="rId34" w:history="1">
+      <w:hyperlink r:id="rId36" w:history="1">
         <w:r>
           <w:rPr>
             <w:rStyle w:val="Hyperlink"/>
@@ -3960,8 +4114,8 @@
           <w:lang w:bidi="he-IL"/>
         </w:rPr>
       </w:pPr>
-      <w:bookmarkStart w:id="10" w:name="_Assignment_Schedule"/>
-      <w:bookmarkEnd w:id="10"/>
+      <w:bookmarkStart w:id="12" w:name="_Assignment_Schedule"/>
+      <w:bookmarkEnd w:id="12"/>
       <w:r>
         <w:rPr>
           <w:lang w:bidi="he-IL"/>
@@ -4037,7 +4191,7 @@
         </w:rPr>
         <w:t xml:space="preserve">, so you can post to our </w:t>
       </w:r>
-      <w:hyperlink r:id="rId35">
+      <w:hyperlink r:id="rId37">
         <w:r>
           <w:rPr>
             <w:rStyle w:val="Hyperlink"/>
@@ -4929,8 +5083,8 @@
           <w:smallCaps w:val="0"/>
         </w:rPr>
       </w:pPr>
-      <w:bookmarkStart w:id="11" w:name="current"/>
-      <w:bookmarkEnd w:id="11"/>
+      <w:bookmarkStart w:id="13" w:name="current"/>
+      <w:bookmarkEnd w:id="13"/>
       <w:r>
         <w:rPr>
           <w:smallCaps w:val="0"/>
@@ -5223,17 +5377,7 @@
           <w:color w:val="212529"/>
           <w:szCs w:val="24"/>
         </w:rPr>
-        <w:t>Week 1: Mon, Aug 26</w:t>
-      </w:r>
-      <w:r>
-        <w:rPr>
-          <w:rFonts w:ascii="Cambria" w:hAnsi="Cambria" w:cs="Segoe UI"/>
-          <w:b/>
-          <w:bCs w:val="0"/>
-          <w:color w:val="212529"/>
-          <w:szCs w:val="24"/>
-        </w:rPr>
-        <w:t xml:space="preserve"> – </w:t>
+        <w:t xml:space="preserve">Week 1: Mon, Aug 26 – </w:t>
       </w:r>
       <w:r>
         <w:rPr>
@@ -5305,7 +5449,7 @@
         </w:rPr>
         <w:t>objects for you to process and present on. See the </w:t>
       </w:r>
-      <w:hyperlink r:id="rId36" w:history="1">
+      <w:hyperlink r:id="rId38" w:history="1">
         <w:r>
           <w:rPr>
             <w:rStyle w:val="Hyperlink"/>
@@ -5388,7 +5532,7 @@
         </w:rPr>
         <w:t>Posner, Miriam. “How Did They Make That? The Video!” Miriam Posner’s Blog, April 17, 2014. </w:t>
       </w:r>
-      <w:hyperlink r:id="rId37" w:history="1">
+      <w:hyperlink r:id="rId39" w:history="1">
         <w:r>
           <w:rPr>
             <w:rStyle w:val="Hyperlink"/>
@@ -5469,7 +5613,7 @@
         </w:rPr>
         <w:t>Posner, Miriam. How Did They Make That? 29 Aug. 2013, </w:t>
       </w:r>
-      <w:hyperlink r:id="rId38" w:history="1">
+      <w:hyperlink r:id="rId40" w:history="1">
         <w:r>
           <w:rPr>
             <w:rStyle w:val="Hyperlink"/>
@@ -5524,7 +5668,7 @@
         </w:rPr>
         <w:t>, Roopika, and Alex Gil. “Introduction: The Questions of Minimal Computing.” Digital Humanities Quarterly, vol. 16, no. 2, 2022, </w:t>
       </w:r>
-      <w:hyperlink r:id="rId39" w:history="1">
+      <w:hyperlink r:id="rId41" w:history="1">
         <w:r>
           <w:rPr>
             <w:rStyle w:val="Hyperlink"/>
@@ -5628,7 +5772,7 @@
         </w:rPr>
         <w:t>, The MIT Press, 2011, pp. 51–85. </w:t>
       </w:r>
-      <w:hyperlink r:id="rId40" w:history="1">
+      <w:hyperlink r:id="rId42" w:history="1">
         <w:r>
           <w:rPr>
             <w:rStyle w:val="Hyperlink"/>
@@ -5714,7 +5858,7 @@
         </w:rPr>
         <w:t xml:space="preserve"> Central, </w:t>
       </w:r>
-      <w:hyperlink r:id="rId41" w:history="1">
+      <w:hyperlink r:id="rId43" w:history="1">
         <w:r>
           <w:rPr>
             <w:rStyle w:val="Hyperlink"/>
@@ -5816,7 +5960,7 @@
         </w:rPr>
         <w:t>Meet Ben in </w:t>
       </w:r>
-      <w:hyperlink r:id="rId42" w:history="1">
+      <w:hyperlink r:id="rId44" w:history="1">
         <w:r>
           <w:rPr>
             <w:rStyle w:val="Hyperlink"/>
@@ -5857,7 +6001,7 @@
         </w:rPr>
         <w:t xml:space="preserve"> this week. Take notes in your </w:t>
       </w:r>
-      <w:hyperlink r:id="rId43" w:history="1">
+      <w:hyperlink r:id="rId45" w:history="1">
         <w:r>
           <w:rPr>
             <w:rStyle w:val="Hyperlink"/>
@@ -5930,7 +6074,7 @@
         </w:rPr>
         <w:t> if you don’t already have one (e.g. </w:t>
       </w:r>
-      <w:hyperlink r:id="rId44" w:history="1">
+      <w:hyperlink r:id="rId46" w:history="1">
         <w:r>
           <w:rPr>
             <w:rStyle w:val="Hyperlink"/>
@@ -5949,7 +6093,7 @@
         </w:rPr>
         <w:t> or </w:t>
       </w:r>
-      <w:hyperlink r:id="rId45" w:history="1">
+      <w:hyperlink r:id="rId47" w:history="1">
         <w:r>
           <w:rPr>
             <w:rStyle w:val="Hyperlink"/>
@@ -6022,7 +6166,7 @@
         </w:rPr>
         <w:t>install the </w:t>
       </w:r>
-      <w:hyperlink r:id="rId46" w:history="1">
+      <w:hyperlink r:id="rId48" w:history="1">
         <w:r>
           <w:rPr>
             <w:rStyle w:val="Hyperlink"/>
@@ -6165,7 +6309,7 @@
         </w:rPr>
         <w:t>, Karl. “The Lo-Fi Manifesto, v 2.0.” Kairos: A Journal of Rhetoric, Technology, and Pedagogy, vol. 20, no. 2, Jan. 2016, </w:t>
       </w:r>
-      <w:hyperlink r:id="rId47" w:history="1">
+      <w:hyperlink r:id="rId49" w:history="1">
         <w:r>
           <w:rPr>
             <w:rStyle w:val="Hyperlink"/>
@@ -6238,7 +6382,7 @@
         </w:rPr>
         <w:t xml:space="preserve"> “</w:t>
       </w:r>
-      <w:hyperlink r:id="rId48" w:history="1">
+      <w:hyperlink r:id="rId50" w:history="1">
         <w:r>
           <w:rPr>
             <w:rStyle w:val="Hyperlink"/>
@@ -6289,7 +6433,7 @@
         </w:rPr>
         <w:t xml:space="preserve"> notes on his earlier draft, “</w:t>
       </w:r>
-      <w:hyperlink r:id="rId49" w:history="1">
+      <w:hyperlink r:id="rId51" w:history="1">
         <w:r>
           <w:rPr>
             <w:rStyle w:val="Hyperlink"/>
@@ -6406,7 +6550,7 @@
         </w:rPr>
         <w:t xml:space="preserve"> take notes in your </w:t>
       </w:r>
-      <w:hyperlink r:id="rId50" w:history="1">
+      <w:hyperlink r:id="rId52" w:history="1">
         <w:r>
           <w:rPr>
             <w:rStyle w:val="Hyperlink"/>
@@ -6534,7 +6678,7 @@
         </w:rPr>
         <w:t xml:space="preserve"> Central, </w:t>
       </w:r>
-      <w:hyperlink r:id="rId51" w:history="1">
+      <w:hyperlink r:id="rId53" w:history="1">
         <w:r>
           <w:rPr>
             <w:rStyle w:val="Hyperlink"/>
@@ -6637,7 +6781,7 @@
         </w:rPr>
         <w:t>Onuoha, Mimi. On Missing Data Sets. 2016. 16 July 2024. GitHub, </w:t>
       </w:r>
-      <w:hyperlink r:id="rId52" w:history="1">
+      <w:hyperlink r:id="rId54" w:history="1">
         <w:r>
           <w:rPr>
             <w:rStyle w:val="Hyperlink"/>
@@ -6705,7 +6849,7 @@
         </w:rPr>
         <w:t>, Nov. 2013, </w:t>
       </w:r>
-      <w:hyperlink r:id="rId53" w:history="1">
+      <w:hyperlink r:id="rId55" w:history="1">
         <w:r>
           <w:rPr>
             <w:rStyle w:val="Hyperlink"/>
@@ -6791,7 +6935,7 @@
         </w:rPr>
         <w:t>, 1 June 2023. NYTimes.com, </w:t>
       </w:r>
-      <w:hyperlink r:id="rId54" w:history="1">
+      <w:hyperlink r:id="rId56" w:history="1">
         <w:r>
           <w:rPr>
             <w:rStyle w:val="Hyperlink"/>
@@ -6920,7 +7064,7 @@
         </w:rPr>
         <w:t>, vol. 005, no. 1, Mar. 2011, </w:t>
       </w:r>
-      <w:hyperlink r:id="rId55" w:history="1">
+      <w:hyperlink r:id="rId57" w:history="1">
         <w:r>
           <w:rPr>
             <w:rStyle w:val="Hyperlink"/>
@@ -7055,7 +7199,7 @@
         </w:rPr>
         <w:t xml:space="preserve"> 11 Nov. 2022, </w:t>
       </w:r>
-      <w:hyperlink r:id="rId56" w:history="1">
+      <w:hyperlink r:id="rId58" w:history="1">
         <w:r>
           <w:rPr>
             <w:rStyle w:val="Hyperlink"/>
@@ -7173,7 +7317,7 @@
         </w:rPr>
         <w:t xml:space="preserve"> take notes in your </w:t>
       </w:r>
-      <w:hyperlink r:id="rId57" w:history="1">
+      <w:hyperlink r:id="rId59" w:history="1">
         <w:r>
           <w:rPr>
             <w:rStyle w:val="Hyperlink"/>
@@ -7215,7 +7359,7 @@
         </w:rPr>
         <w:t>For week 5, </w:t>
       </w:r>
-      <w:hyperlink r:id="rId58" w:anchor="presentations-and-peer-review" w:history="1">
+      <w:hyperlink r:id="rId60" w:anchor="presentations-and-peer-review" w:history="1">
         <w:r>
           <w:rPr>
             <w:rStyle w:val="Strong"/>
@@ -7411,7 +7555,7 @@
         </w:rPr>
         <w:t>Optionally, schedule a meeting with Ben in </w:t>
       </w:r>
-      <w:hyperlink r:id="rId59" w:history="1">
+      <w:hyperlink r:id="rId61" w:history="1">
         <w:r>
           <w:rPr>
             <w:rStyle w:val="Hyperlink"/>
@@ -7623,7 +7767,7 @@
         </w:rPr>
         <w:t>, Bloomberg.com, </w:t>
       </w:r>
-      <w:hyperlink r:id="rId60" w:history="1">
+      <w:hyperlink r:id="rId62" w:history="1">
         <w:r>
           <w:rPr>
             <w:rStyle w:val="Hyperlink"/>
@@ -7678,7 +7822,7 @@
           <w:sz w:val="22"/>
         </w:rPr>
       </w:pPr>
-      <w:hyperlink r:id="rId61" w:anchor="and-now-for-something-beautiful" w:history="1">
+      <w:hyperlink r:id="rId63" w:anchor="and-now-for-something-beautiful" w:history="1">
         <w:r>
           <w:rPr>
             <w:rStyle w:val="Hyperlink"/>
@@ -7736,7 +7880,7 @@
         </w:rPr>
         <w:t>, MIT Press, 2017, pp. 1–42, </w:t>
       </w:r>
-      <w:hyperlink r:id="rId62" w:history="1">
+      <w:hyperlink r:id="rId64" w:history="1">
         <w:r>
           <w:rPr>
             <w:rStyle w:val="Hyperlink"/>
@@ -7830,7 +7974,7 @@
         </w:rPr>
         <w:t>, The WAC Clearinghouse; University Press of Colorado, 2022, pp. 159–83. </w:t>
       </w:r>
-      <w:hyperlink r:id="rId63" w:history="1">
+      <w:hyperlink r:id="rId65" w:history="1">
         <w:r>
           <w:rPr>
             <w:rStyle w:val="Hyperlink"/>
@@ -7888,7 +8032,7 @@
         </w:rPr>
         <w:t>, 2nd ed., The MIT Press, 2021, pp. 319–330, </w:t>
       </w:r>
-      <w:hyperlink r:id="rId64" w:history="1">
+      <w:hyperlink r:id="rId66" w:history="1">
         <w:r>
           <w:rPr>
             <w:rStyle w:val="Hyperlink"/>
@@ -8078,7 +8222,7 @@
         </w:rPr>
         <w:t>, The MIT Press, 2012, pp. 1–17. direct.mit.edu, </w:t>
       </w:r>
-      <w:hyperlink r:id="rId65" w:history="1">
+      <w:hyperlink r:id="rId67" w:history="1">
         <w:r>
           <w:rPr>
             <w:rStyle w:val="Hyperlink"/>
@@ -8196,7 +8340,7 @@
         </w:rPr>
         <w:t xml:space="preserve"> take notes in your </w:t>
       </w:r>
-      <w:hyperlink r:id="rId66" w:history="1">
+      <w:hyperlink r:id="rId68" w:history="1">
         <w:r>
           <w:rPr>
             <w:rStyle w:val="Hyperlink"/>
@@ -8279,7 +8423,7 @@
         </w:rPr>
         <w:t>“Computer Scientist Explains Machine Learning in 5 Levels of Difficulty.” WIRED, YouTube, 18 Aug 2021. </w:t>
       </w:r>
-      <w:hyperlink r:id="rId67" w:history="1">
+      <w:hyperlink r:id="rId69" w:history="1">
         <w:r>
           <w:rPr>
             <w:rStyle w:val="Hyperlink"/>
@@ -8348,7 +8492,7 @@
         </w:rPr>
         <w:t>, 26 June 2023, </w:t>
       </w:r>
-      <w:hyperlink r:id="rId68" w:history="1">
+      <w:hyperlink r:id="rId70" w:history="1">
         <w:r>
           <w:rPr>
             <w:rStyle w:val="Hyperlink"/>
@@ -8399,7 +8543,7 @@
         </w:rPr>
         <w:t>. “Excavating AI: The Politics of Training Sets for Machine Learning.” 19 Sep 2019, </w:t>
       </w:r>
-      <w:hyperlink r:id="rId69" w:history="1">
+      <w:hyperlink r:id="rId71" w:history="1">
         <w:r>
           <w:rPr>
             <w:rStyle w:val="Hyperlink"/>
@@ -8476,7 +8620,7 @@
         </w:rPr>
         <w:t xml:space="preserve"> Tech: Artificial Intelligence.” Allied Media Projects, Aug 2018, </w:t>
       </w:r>
-      <w:hyperlink r:id="rId70" w:history="1">
+      <w:hyperlink r:id="rId72" w:history="1">
         <w:r>
           <w:rPr>
             <w:rStyle w:val="Hyperlink"/>
@@ -8517,7 +8661,7 @@
         </w:rPr>
         <w:t>Shane, Janelle. “An Exercise in Frustration.” AI Weirdness, 21 May 2024, </w:t>
       </w:r>
-      <w:hyperlink r:id="rId71" w:history="1">
+      <w:hyperlink r:id="rId73" w:history="1">
         <w:r>
           <w:rPr>
             <w:rStyle w:val="Hyperlink"/>
@@ -8561,7 +8705,7 @@
         </w:rPr>
         <w:t>Shane, Janelle. “When Algorithms Surprise Us.” AI Weirdness, 13 Apr 2018, </w:t>
       </w:r>
-      <w:hyperlink r:id="rId72" w:history="1">
+      <w:hyperlink r:id="rId74" w:history="1">
         <w:r>
           <w:rPr>
             <w:rStyle w:val="Hyperlink"/>
@@ -8636,7 +8780,7 @@
         </w:rPr>
         <w:t>, Jay. “ChatGPT Has Never Seen a SINGLE Word (Despite Reading Most of The Internet). Meet LLM Tokenizers.” YouTube, 26 Jul 2023. </w:t>
       </w:r>
-      <w:hyperlink r:id="rId73" w:history="1">
+      <w:hyperlink r:id="rId75" w:history="1">
         <w:r>
           <w:rPr>
             <w:rStyle w:val="Hyperlink"/>
@@ -8687,7 +8831,7 @@
         </w:rPr>
         <w:t>, Andrej. “State of GPT | BRK216HFS.” Microsoft Build 2023. YouTube, 25 May 2023. </w:t>
       </w:r>
-      <w:hyperlink r:id="rId74" w:history="1">
+      <w:hyperlink r:id="rId76" w:history="1">
         <w:r>
           <w:rPr>
             <w:rStyle w:val="Hyperlink"/>
@@ -8796,7 +8940,7 @@
         </w:rPr>
         <w:t xml:space="preserve"> filmed in 2018. </w:t>
       </w:r>
-      <w:hyperlink r:id="rId75" w:history="1">
+      <w:hyperlink r:id="rId77" w:history="1">
         <w:r>
           <w:rPr>
             <w:rStyle w:val="Hyperlink"/>
@@ -8851,7 +8995,7 @@
           <w:sz w:val="22"/>
         </w:rPr>
       </w:pPr>
-      <w:hyperlink r:id="rId76" w:history="1">
+      <w:hyperlink r:id="rId78" w:history="1">
         <w:r>
           <w:rPr>
             <w:rStyle w:val="Hyperlink"/>
@@ -8884,7 +9028,7 @@
           <w:sz w:val="22"/>
         </w:rPr>
       </w:pPr>
-      <w:hyperlink r:id="rId77" w:history="1">
+      <w:hyperlink r:id="rId79" w:history="1">
         <w:r>
           <w:rPr>
             <w:rStyle w:val="Hyperlink"/>
@@ -8917,7 +9061,7 @@
           <w:sz w:val="22"/>
         </w:rPr>
       </w:pPr>
-      <w:hyperlink r:id="rId78" w:history="1">
+      <w:hyperlink r:id="rId80" w:history="1">
         <w:r>
           <w:rPr>
             <w:rStyle w:val="Hyperlink"/>
@@ -8958,7 +9102,7 @@
         </w:rPr>
         <w:t>Cheung, Diana. “Demystifying Generative AI: Introducing the Underlying Technologies &amp; Models of Generative AI.” Codesmith.io/Blog, Aug 30, 2023, </w:t>
       </w:r>
-      <w:hyperlink r:id="rId79" w:history="1">
+      <w:hyperlink r:id="rId81" w:history="1">
         <w:r>
           <w:rPr>
             <w:rStyle w:val="Hyperlink"/>
@@ -9074,7 +9218,7 @@
         </w:rPr>
         <w:t xml:space="preserve"> take notes in your </w:t>
       </w:r>
-      <w:hyperlink r:id="rId80" w:history="1">
+      <w:hyperlink r:id="rId82" w:history="1">
         <w:r>
           <w:rPr>
             <w:rStyle w:val="Hyperlink"/>
@@ -9221,7 +9365,7 @@
         </w:rPr>
         <w:t xml:space="preserve"> take notes in your </w:t>
       </w:r>
-      <w:hyperlink r:id="rId81" w:history="1">
+      <w:hyperlink r:id="rId83" w:history="1">
         <w:r>
           <w:rPr>
             <w:rStyle w:val="Hyperlink"/>
@@ -9263,7 +9407,7 @@
         </w:rPr>
         <w:t>In preparation for week 9, </w:t>
       </w:r>
-      <w:hyperlink r:id="rId82" w:anchor="presentations-and-peer-review" w:history="1">
+      <w:hyperlink r:id="rId84" w:anchor="presentations-and-peer-review" w:history="1">
         <w:r>
           <w:rPr>
             <w:rStyle w:val="Strong"/>
@@ -9512,7 +9656,7 @@
         </w:rPr>
         <w:t>Optionally, schedule a meeting with Ben in </w:t>
       </w:r>
-      <w:hyperlink r:id="rId83" w:history="1">
+      <w:hyperlink r:id="rId85" w:history="1">
         <w:r>
           <w:rPr>
             <w:rStyle w:val="Hyperlink"/>
@@ -9533,7 +9677,7 @@
         </w:rPr>
         <w:t> for early feedback as you build your presentation. Also optionally, you may want to read </w:t>
       </w:r>
-      <w:hyperlink r:id="rId84" w:anchor="what-is-debugging" w:history="1">
+      <w:hyperlink r:id="rId86" w:anchor="what-is-debugging" w:history="1">
         <w:r>
           <w:rPr>
             <w:rStyle w:val="Hyperlink"/>
@@ -9733,7 +9877,7 @@
         </w:rPr>
         <w:t>Eisenberg, David. “Digital Accessibility: What It Is and Why It Matters.” Perkins School for the Blind, 17 May 2021, </w:t>
       </w:r>
-      <w:hyperlink r:id="rId85" w:history="1">
+      <w:hyperlink r:id="rId87" w:history="1">
         <w:r>
           <w:rPr>
             <w:rStyle w:val="Hyperlink"/>
@@ -9782,7 +9926,7 @@
         </w:rPr>
         <w:t xml:space="preserve">, </w:t>
       </w:r>
-      <w:hyperlink r:id="rId86" w:history="1">
+      <w:hyperlink r:id="rId88" w:history="1">
         <w:r>
           <w:rPr>
             <w:rStyle w:val="Hyperlink"/>
@@ -9814,7 +9958,7 @@
           <w:sz w:val="22"/>
         </w:rPr>
       </w:pPr>
-      <w:hyperlink r:id="rId87" w:history="1">
+      <w:hyperlink r:id="rId89" w:history="1">
         <w:r>
           <w:rPr>
             <w:rStyle w:val="Hyperlink"/>
@@ -9847,7 +9991,7 @@
           <w:sz w:val="22"/>
         </w:rPr>
       </w:pPr>
-      <w:hyperlink r:id="rId88" w:history="1">
+      <w:hyperlink r:id="rId90" w:history="1">
         <w:r>
           <w:rPr>
             <w:rStyle w:val="Hyperlink"/>
@@ -9872,7 +10016,7 @@
           <w:sz w:val="22"/>
         </w:rPr>
       </w:pPr>
-      <w:hyperlink r:id="rId89" w:history="1">
+      <w:hyperlink r:id="rId91" w:history="1">
         <w:r>
           <w:rPr>
             <w:rStyle w:val="Hyperlink"/>
@@ -9897,7 +10041,7 @@
           <w:sz w:val="22"/>
         </w:rPr>
       </w:pPr>
-      <w:hyperlink r:id="rId90" w:history="1">
+      <w:hyperlink r:id="rId92" w:history="1">
         <w:r>
           <w:rPr>
             <w:rStyle w:val="Hyperlink"/>
@@ -9922,7 +10066,7 @@
           <w:sz w:val="22"/>
         </w:rPr>
       </w:pPr>
-      <w:hyperlink r:id="rId91" w:history="1">
+      <w:hyperlink r:id="rId93" w:history="1">
         <w:r>
           <w:rPr>
             <w:rStyle w:val="Hyperlink"/>
@@ -9947,7 +10091,7 @@
           <w:sz w:val="22"/>
         </w:rPr>
       </w:pPr>
-      <w:hyperlink r:id="rId92" w:history="1">
+      <w:hyperlink r:id="rId94" w:history="1">
         <w:r>
           <w:rPr>
             <w:rStyle w:val="Hyperlink"/>
@@ -9972,7 +10116,7 @@
           <w:sz w:val="22"/>
         </w:rPr>
       </w:pPr>
-      <w:hyperlink r:id="rId93" w:history="1">
+      <w:hyperlink r:id="rId95" w:history="1">
         <w:r>
           <w:rPr>
             <w:rStyle w:val="Hyperlink"/>
@@ -10068,7 +10212,7 @@
         </w:rPr>
         <w:t xml:space="preserve"> Spaces.” Kairos: A Journal of Rhetoric, Technology, and Pedagogy, vol. 18, no. 1, Aug. 2013, </w:t>
       </w:r>
-      <w:hyperlink r:id="rId94" w:history="1">
+      <w:hyperlink r:id="rId96" w:history="1">
         <w:r>
           <w:rPr>
             <w:rStyle w:val="Hyperlink"/>
@@ -10192,7 +10336,7 @@
           <w:sz w:val="22"/>
         </w:rPr>
       </w:pPr>
-      <w:hyperlink r:id="rId95" w:history="1">
+      <w:hyperlink r:id="rId97" w:history="1">
         <w:r>
           <w:rPr>
             <w:rStyle w:val="Hyperlink"/>
@@ -10217,7 +10361,7 @@
           <w:sz w:val="22"/>
         </w:rPr>
       </w:pPr>
-      <w:hyperlink r:id="rId96" w:history="1">
+      <w:hyperlink r:id="rId98" w:history="1">
         <w:r>
           <w:rPr>
             <w:rStyle w:val="Hyperlink"/>
@@ -10250,7 +10394,7 @@
         </w:rPr>
         <w:t>W3C Web Accessibility Initiative (WAI), </w:t>
       </w:r>
-      <w:hyperlink r:id="rId97" w:history="1">
+      <w:hyperlink r:id="rId99" w:history="1">
         <w:r>
           <w:rPr>
             <w:rStyle w:val="Hyperlink"/>
@@ -10315,326 +10459,6 @@
           <w:szCs w:val="24"/>
         </w:rPr>
         <w:t>Digital accessibility</w:t>
-      </w:r>
-    </w:p>
-    <w:p>
-      <w:pPr>
-        <w:pStyle w:val="NormalWeb"/>
-        <w:spacing w:before="0" w:beforeAutospacing="0"/>
-        <w:rPr>
-          <w:rFonts w:ascii="Cambria" w:hAnsi="Cambria" w:cs="Segoe UI"/>
-          <w:color w:val="212529"/>
-          <w:sz w:val="22"/>
-          <w:szCs w:val="22"/>
-        </w:rPr>
-      </w:pPr>
-      <w:r>
-        <w:rPr>
-          <w:rFonts w:ascii="Cambria" w:hAnsi="Cambria" w:cs="Segoe UI"/>
-          <w:color w:val="212529"/>
-          <w:sz w:val="22"/>
-          <w:szCs w:val="22"/>
-        </w:rPr>
-        <w:t xml:space="preserve">Continue working on your </w:t>
-      </w:r>
-      <w:proofErr w:type="gramStart"/>
-      <w:r>
-        <w:rPr>
-          <w:rFonts w:ascii="Cambria" w:hAnsi="Cambria" w:cs="Segoe UI"/>
-          <w:color w:val="212529"/>
-          <w:sz w:val="22"/>
-          <w:szCs w:val="22"/>
-        </w:rPr>
-        <w:t>project, and</w:t>
-      </w:r>
-      <w:proofErr w:type="gramEnd"/>
-      <w:r>
-        <w:rPr>
-          <w:rFonts w:ascii="Cambria" w:hAnsi="Cambria" w:cs="Segoe UI"/>
-          <w:color w:val="212529"/>
-          <w:sz w:val="22"/>
-          <w:szCs w:val="22"/>
-        </w:rPr>
-        <w:t xml:space="preserve"> take notes in your </w:t>
-      </w:r>
-      <w:hyperlink r:id="rId98" w:history="1">
-        <w:r>
-          <w:rPr>
-            <w:rStyle w:val="Hyperlink"/>
-            <w:rFonts w:ascii="Cambria" w:hAnsi="Cambria" w:cs="Segoe UI"/>
-            <w:color w:val="0065D1"/>
-            <w:sz w:val="22"/>
-            <w:szCs w:val="22"/>
-          </w:rPr>
-          <w:t>Mindful Practice Journal</w:t>
-        </w:r>
-      </w:hyperlink>
-      <w:r>
-        <w:rPr>
-          <w:rFonts w:ascii="Cambria" w:hAnsi="Cambria" w:cs="Segoe UI"/>
-          <w:color w:val="212529"/>
-          <w:sz w:val="22"/>
-          <w:szCs w:val="22"/>
-        </w:rPr>
-        <w:t>.</w:t>
-      </w:r>
-    </w:p>
-    <w:p>
-      <w:pPr>
-        <w:pStyle w:val="NormalWeb"/>
-        <w:spacing w:before="0" w:beforeAutospacing="0"/>
-        <w:rPr>
-          <w:rFonts w:ascii="Cambria" w:hAnsi="Cambria" w:cs="Segoe UI"/>
-          <w:color w:val="212529"/>
-          <w:sz w:val="22"/>
-          <w:szCs w:val="22"/>
-        </w:rPr>
-      </w:pPr>
-      <w:r>
-        <w:rPr>
-          <w:rFonts w:ascii="Cambria" w:hAnsi="Cambria" w:cs="Segoe UI"/>
-          <w:color w:val="212529"/>
-          <w:sz w:val="22"/>
-          <w:szCs w:val="22"/>
-        </w:rPr>
-        <w:t xml:space="preserve">Readings / resources for next week are </w:t>
-      </w:r>
-      <w:proofErr w:type="spellStart"/>
-      <w:r>
-        <w:rPr>
-          <w:rFonts w:ascii="Cambria" w:hAnsi="Cambria" w:cs="Segoe UI"/>
-          <w:color w:val="212529"/>
-          <w:sz w:val="22"/>
-          <w:szCs w:val="22"/>
-        </w:rPr>
-        <w:t>t.b.d.</w:t>
-      </w:r>
-      <w:proofErr w:type="spellEnd"/>
-      <w:r>
-        <w:rPr>
-          <w:rFonts w:ascii="Cambria" w:hAnsi="Cambria" w:cs="Segoe UI"/>
-          <w:color w:val="212529"/>
-          <w:sz w:val="22"/>
-          <w:szCs w:val="22"/>
-        </w:rPr>
-        <w:t xml:space="preserve"> based on the vote!</w:t>
-      </w:r>
-    </w:p>
-    <w:p>
-      <w:pPr>
-        <w:pStyle w:val="NormalWeb"/>
-        <w:spacing w:before="0" w:beforeAutospacing="0"/>
-        <w:rPr>
-          <w:rFonts w:ascii="Cambria" w:hAnsi="Cambria" w:cs="Segoe UI"/>
-          <w:color w:val="212529"/>
-          <w:sz w:val="22"/>
-          <w:szCs w:val="22"/>
-        </w:rPr>
-      </w:pPr>
-    </w:p>
-    <w:p>
-      <w:pPr>
-        <w:pStyle w:val="Heading3"/>
-        <w:spacing w:before="264"/>
-        <w:rPr>
-          <w:rFonts w:ascii="Cambria" w:hAnsi="Cambria" w:cs="Segoe UI"/>
-          <w:bCs w:val="0"/>
-          <w:smallCaps w:val="0"/>
-          <w:color w:val="212529"/>
-          <w:szCs w:val="24"/>
-        </w:rPr>
-      </w:pPr>
-      <w:r>
-        <w:rPr>
-          <w:rFonts w:ascii="Cambria" w:hAnsi="Cambria" w:cs="Segoe UI"/>
-          <w:b/>
-          <w:bCs w:val="0"/>
-          <w:color w:val="212529"/>
-          <w:szCs w:val="24"/>
-        </w:rPr>
-        <w:t xml:space="preserve">Week 11: Mon, Nov 04 – </w:t>
-      </w:r>
-      <w:r>
-        <w:rPr>
-          <w:rFonts w:ascii="Cambria" w:hAnsi="Cambria" w:cs="Segoe UI"/>
-          <w:b/>
-          <w:bCs w:val="0"/>
-          <w:color w:val="212529"/>
-          <w:szCs w:val="24"/>
-        </w:rPr>
-        <w:br/>
-      </w:r>
-      <w:r>
-        <w:rPr>
-          <w:rFonts w:ascii="Cambria" w:hAnsi="Cambria" w:cs="Segoe UI"/>
-          <w:b/>
-          <w:bCs w:val="0"/>
-          <w:smallCaps w:val="0"/>
-          <w:color w:val="212529"/>
-          <w:szCs w:val="24"/>
-        </w:rPr>
-        <w:t>People's choice 1</w:t>
-      </w:r>
-    </w:p>
-    <w:p>
-      <w:pPr>
-        <w:pStyle w:val="NormalWeb"/>
-        <w:spacing w:before="0" w:beforeAutospacing="0"/>
-        <w:rPr>
-          <w:rFonts w:ascii="Cambria" w:hAnsi="Cambria" w:cs="Segoe UI"/>
-          <w:color w:val="212529"/>
-          <w:sz w:val="22"/>
-          <w:szCs w:val="22"/>
-        </w:rPr>
-      </w:pPr>
-      <w:r>
-        <w:rPr>
-          <w:rFonts w:ascii="Cambria" w:hAnsi="Cambria" w:cs="Segoe UI"/>
-          <w:color w:val="212529"/>
-          <w:sz w:val="22"/>
-          <w:szCs w:val="22"/>
-        </w:rPr>
-        <w:t xml:space="preserve">Continue working on your </w:t>
-      </w:r>
-      <w:proofErr w:type="gramStart"/>
-      <w:r>
-        <w:rPr>
-          <w:rFonts w:ascii="Cambria" w:hAnsi="Cambria" w:cs="Segoe UI"/>
-          <w:color w:val="212529"/>
-          <w:sz w:val="22"/>
-          <w:szCs w:val="22"/>
-        </w:rPr>
-        <w:t>project, and</w:t>
-      </w:r>
-      <w:proofErr w:type="gramEnd"/>
-      <w:r>
-        <w:rPr>
-          <w:rFonts w:ascii="Cambria" w:hAnsi="Cambria" w:cs="Segoe UI"/>
-          <w:color w:val="212529"/>
-          <w:sz w:val="22"/>
-          <w:szCs w:val="22"/>
-        </w:rPr>
-        <w:t xml:space="preserve"> take notes in your </w:t>
-      </w:r>
-      <w:hyperlink r:id="rId99" w:history="1">
-        <w:r>
-          <w:rPr>
-            <w:rStyle w:val="Hyperlink"/>
-            <w:rFonts w:ascii="Cambria" w:hAnsi="Cambria" w:cs="Segoe UI"/>
-            <w:color w:val="0065D1"/>
-            <w:sz w:val="22"/>
-            <w:szCs w:val="22"/>
-          </w:rPr>
-          <w:t>Mindful Practice Journal</w:t>
-        </w:r>
-      </w:hyperlink>
-      <w:r>
-        <w:rPr>
-          <w:rFonts w:ascii="Cambria" w:hAnsi="Cambria" w:cs="Segoe UI"/>
-          <w:color w:val="212529"/>
-          <w:sz w:val="22"/>
-          <w:szCs w:val="22"/>
-        </w:rPr>
-        <w:t>.</w:t>
-      </w:r>
-    </w:p>
-    <w:p>
-      <w:pPr>
-        <w:pStyle w:val="NormalWeb"/>
-        <w:spacing w:before="0" w:beforeAutospacing="0"/>
-        <w:rPr>
-          <w:rFonts w:ascii="Cambria" w:hAnsi="Cambria" w:cs="Segoe UI"/>
-          <w:color w:val="212529"/>
-          <w:sz w:val="22"/>
-          <w:szCs w:val="22"/>
-        </w:rPr>
-      </w:pPr>
-      <w:r>
-        <w:rPr>
-          <w:rFonts w:ascii="Cambria" w:hAnsi="Cambria" w:cs="Segoe UI"/>
-          <w:color w:val="212529"/>
-          <w:sz w:val="22"/>
-          <w:szCs w:val="22"/>
-        </w:rPr>
-        <w:t xml:space="preserve">Readings / resources for next week are </w:t>
-      </w:r>
-      <w:proofErr w:type="spellStart"/>
-      <w:r>
-        <w:rPr>
-          <w:rFonts w:ascii="Cambria" w:hAnsi="Cambria" w:cs="Segoe UI"/>
-          <w:color w:val="212529"/>
-          <w:sz w:val="22"/>
-          <w:szCs w:val="22"/>
-        </w:rPr>
-        <w:t>t.b.d.</w:t>
-      </w:r>
-      <w:proofErr w:type="spellEnd"/>
-      <w:r>
-        <w:rPr>
-          <w:rFonts w:ascii="Cambria" w:hAnsi="Cambria" w:cs="Segoe UI"/>
-          <w:color w:val="212529"/>
-          <w:sz w:val="22"/>
-          <w:szCs w:val="22"/>
-        </w:rPr>
-        <w:t xml:space="preserve"> based on the vote!</w:t>
-      </w:r>
-    </w:p>
-    <w:p>
-      <w:pPr>
-        <w:pStyle w:val="Heading3"/>
-        <w:spacing w:before="264"/>
-        <w:rPr>
-          <w:rFonts w:ascii="Cambria" w:hAnsi="Cambria" w:cs="Segoe UI"/>
-          <w:b/>
-          <w:bCs w:val="0"/>
-          <w:color w:val="212529"/>
-          <w:sz w:val="22"/>
-          <w:szCs w:val="22"/>
-        </w:rPr>
-      </w:pPr>
-    </w:p>
-    <w:p>
-      <w:pPr>
-        <w:pStyle w:val="Heading3"/>
-        <w:spacing w:before="264"/>
-        <w:rPr>
-          <w:rFonts w:ascii="Cambria" w:hAnsi="Cambria" w:cs="Segoe UI"/>
-          <w:bCs w:val="0"/>
-          <w:smallCaps w:val="0"/>
-          <w:color w:val="212529"/>
-          <w:szCs w:val="24"/>
-        </w:rPr>
-      </w:pPr>
-      <w:r>
-        <w:rPr>
-          <w:rFonts w:ascii="Cambria" w:hAnsi="Cambria" w:cs="Segoe UI"/>
-          <w:b/>
-          <w:bCs w:val="0"/>
-          <w:color w:val="212529"/>
-          <w:szCs w:val="24"/>
-        </w:rPr>
-        <w:t xml:space="preserve">Week 12: Mon, Nov 11 – </w:t>
-      </w:r>
-      <w:r>
-        <w:rPr>
-          <w:rFonts w:ascii="Cambria" w:hAnsi="Cambria" w:cs="Segoe UI"/>
-          <w:b/>
-          <w:bCs w:val="0"/>
-          <w:color w:val="212529"/>
-          <w:szCs w:val="24"/>
-        </w:rPr>
-        <w:br/>
-      </w:r>
-      <w:r>
-        <w:rPr>
-          <w:rFonts w:ascii="Cambria" w:hAnsi="Cambria" w:cs="Segoe UI"/>
-          <w:b/>
-          <w:bCs w:val="0"/>
-          <w:smallCaps w:val="0"/>
-          <w:color w:val="212529"/>
-          <w:szCs w:val="24"/>
-        </w:rPr>
-        <w:t>People's choice 2</w:t>
       </w:r>
     </w:p>
     <w:p>
@@ -10717,9 +10541,329 @@
           <w:sz w:val="22"/>
           <w:szCs w:val="22"/>
         </w:rPr>
+        <w:t xml:space="preserve">Readings / resources for next week are </w:t>
+      </w:r>
+      <w:proofErr w:type="spellStart"/>
+      <w:r>
+        <w:rPr>
+          <w:rFonts w:ascii="Cambria" w:hAnsi="Cambria" w:cs="Segoe UI"/>
+          <w:color w:val="212529"/>
+          <w:sz w:val="22"/>
+          <w:szCs w:val="22"/>
+        </w:rPr>
+        <w:t>t.b.d.</w:t>
+      </w:r>
+      <w:proofErr w:type="spellEnd"/>
+      <w:r>
+        <w:rPr>
+          <w:rFonts w:ascii="Cambria" w:hAnsi="Cambria" w:cs="Segoe UI"/>
+          <w:color w:val="212529"/>
+          <w:sz w:val="22"/>
+          <w:szCs w:val="22"/>
+        </w:rPr>
+        <w:t xml:space="preserve"> based on the vote!</w:t>
+      </w:r>
+    </w:p>
+    <w:p>
+      <w:pPr>
+        <w:pStyle w:val="NormalWeb"/>
+        <w:spacing w:before="0" w:beforeAutospacing="0"/>
+        <w:rPr>
+          <w:rFonts w:ascii="Cambria" w:hAnsi="Cambria" w:cs="Segoe UI"/>
+          <w:color w:val="212529"/>
+          <w:sz w:val="22"/>
+          <w:szCs w:val="22"/>
+        </w:rPr>
+      </w:pPr>
+    </w:p>
+    <w:p>
+      <w:pPr>
+        <w:pStyle w:val="Heading3"/>
+        <w:spacing w:before="264"/>
+        <w:rPr>
+          <w:rFonts w:ascii="Cambria" w:hAnsi="Cambria" w:cs="Segoe UI"/>
+          <w:bCs w:val="0"/>
+          <w:smallCaps w:val="0"/>
+          <w:color w:val="212529"/>
+          <w:szCs w:val="24"/>
+        </w:rPr>
+      </w:pPr>
+      <w:r>
+        <w:rPr>
+          <w:rFonts w:ascii="Cambria" w:hAnsi="Cambria" w:cs="Segoe UI"/>
+          <w:b/>
+          <w:bCs w:val="0"/>
+          <w:color w:val="212529"/>
+          <w:szCs w:val="24"/>
+        </w:rPr>
+        <w:t xml:space="preserve">Week 11: Mon, Nov 04 – </w:t>
+      </w:r>
+      <w:r>
+        <w:rPr>
+          <w:rFonts w:ascii="Cambria" w:hAnsi="Cambria" w:cs="Segoe UI"/>
+          <w:b/>
+          <w:bCs w:val="0"/>
+          <w:color w:val="212529"/>
+          <w:szCs w:val="24"/>
+        </w:rPr>
+        <w:br/>
+      </w:r>
+      <w:r>
+        <w:rPr>
+          <w:rFonts w:ascii="Cambria" w:hAnsi="Cambria" w:cs="Segoe UI"/>
+          <w:b/>
+          <w:bCs w:val="0"/>
+          <w:smallCaps w:val="0"/>
+          <w:color w:val="212529"/>
+          <w:szCs w:val="24"/>
+        </w:rPr>
+        <w:t>People's choice 1</w:t>
+      </w:r>
+    </w:p>
+    <w:p>
+      <w:pPr>
+        <w:pStyle w:val="NormalWeb"/>
+        <w:spacing w:before="0" w:beforeAutospacing="0"/>
+        <w:rPr>
+          <w:rFonts w:ascii="Cambria" w:hAnsi="Cambria" w:cs="Segoe UI"/>
+          <w:color w:val="212529"/>
+          <w:sz w:val="22"/>
+          <w:szCs w:val="22"/>
+        </w:rPr>
+      </w:pPr>
+      <w:r>
+        <w:rPr>
+          <w:rFonts w:ascii="Cambria" w:hAnsi="Cambria" w:cs="Segoe UI"/>
+          <w:color w:val="212529"/>
+          <w:sz w:val="22"/>
+          <w:szCs w:val="22"/>
+        </w:rPr>
+        <w:t xml:space="preserve">Continue working on your </w:t>
+      </w:r>
+      <w:proofErr w:type="gramStart"/>
+      <w:r>
+        <w:rPr>
+          <w:rFonts w:ascii="Cambria" w:hAnsi="Cambria" w:cs="Segoe UI"/>
+          <w:color w:val="212529"/>
+          <w:sz w:val="22"/>
+          <w:szCs w:val="22"/>
+        </w:rPr>
+        <w:t>project, and</w:t>
+      </w:r>
+      <w:proofErr w:type="gramEnd"/>
+      <w:r>
+        <w:rPr>
+          <w:rFonts w:ascii="Cambria" w:hAnsi="Cambria" w:cs="Segoe UI"/>
+          <w:color w:val="212529"/>
+          <w:sz w:val="22"/>
+          <w:szCs w:val="22"/>
+        </w:rPr>
+        <w:t xml:space="preserve"> take notes in your </w:t>
+      </w:r>
+      <w:hyperlink r:id="rId101" w:history="1">
+        <w:r>
+          <w:rPr>
+            <w:rStyle w:val="Hyperlink"/>
+            <w:rFonts w:ascii="Cambria" w:hAnsi="Cambria" w:cs="Segoe UI"/>
+            <w:color w:val="0065D1"/>
+            <w:sz w:val="22"/>
+            <w:szCs w:val="22"/>
+          </w:rPr>
+          <w:t>Mindful Practice Journal</w:t>
+        </w:r>
+      </w:hyperlink>
+      <w:r>
+        <w:rPr>
+          <w:rFonts w:ascii="Cambria" w:hAnsi="Cambria" w:cs="Segoe UI"/>
+          <w:color w:val="212529"/>
+          <w:sz w:val="22"/>
+          <w:szCs w:val="22"/>
+        </w:rPr>
+        <w:t>.</w:t>
+      </w:r>
+    </w:p>
+    <w:p>
+      <w:pPr>
+        <w:pStyle w:val="NormalWeb"/>
+        <w:spacing w:before="0" w:beforeAutospacing="0"/>
+        <w:rPr>
+          <w:rFonts w:ascii="Cambria" w:hAnsi="Cambria" w:cs="Segoe UI"/>
+          <w:color w:val="212529"/>
+          <w:sz w:val="22"/>
+          <w:szCs w:val="22"/>
+        </w:rPr>
+      </w:pPr>
+      <w:r>
+        <w:rPr>
+          <w:rFonts w:ascii="Cambria" w:hAnsi="Cambria" w:cs="Segoe UI"/>
+          <w:color w:val="212529"/>
+          <w:sz w:val="22"/>
+          <w:szCs w:val="22"/>
+        </w:rPr>
+        <w:t xml:space="preserve">Readings / resources for next week are </w:t>
+      </w:r>
+      <w:proofErr w:type="spellStart"/>
+      <w:r>
+        <w:rPr>
+          <w:rFonts w:ascii="Cambria" w:hAnsi="Cambria" w:cs="Segoe UI"/>
+          <w:color w:val="212529"/>
+          <w:sz w:val="22"/>
+          <w:szCs w:val="22"/>
+        </w:rPr>
+        <w:t>t.b.d.</w:t>
+      </w:r>
+      <w:proofErr w:type="spellEnd"/>
+      <w:r>
+        <w:rPr>
+          <w:rFonts w:ascii="Cambria" w:hAnsi="Cambria" w:cs="Segoe UI"/>
+          <w:color w:val="212529"/>
+          <w:sz w:val="22"/>
+          <w:szCs w:val="22"/>
+        </w:rPr>
+        <w:t xml:space="preserve"> based on the vote!</w:t>
+      </w:r>
+    </w:p>
+    <w:p>
+      <w:pPr>
+        <w:pStyle w:val="Heading3"/>
+        <w:spacing w:before="264"/>
+        <w:rPr>
+          <w:rFonts w:ascii="Cambria" w:hAnsi="Cambria" w:cs="Segoe UI"/>
+          <w:b/>
+          <w:bCs w:val="0"/>
+          <w:color w:val="212529"/>
+          <w:sz w:val="22"/>
+          <w:szCs w:val="22"/>
+        </w:rPr>
+      </w:pPr>
+    </w:p>
+    <w:p>
+      <w:pPr>
+        <w:pStyle w:val="Heading3"/>
+        <w:spacing w:before="264"/>
+        <w:rPr>
+          <w:rFonts w:ascii="Cambria" w:hAnsi="Cambria" w:cs="Segoe UI"/>
+          <w:bCs w:val="0"/>
+          <w:smallCaps w:val="0"/>
+          <w:color w:val="212529"/>
+          <w:szCs w:val="24"/>
+        </w:rPr>
+      </w:pPr>
+      <w:r>
+        <w:rPr>
+          <w:rFonts w:ascii="Cambria" w:hAnsi="Cambria" w:cs="Segoe UI"/>
+          <w:b/>
+          <w:bCs w:val="0"/>
+          <w:color w:val="212529"/>
+          <w:szCs w:val="24"/>
+        </w:rPr>
+        <w:t xml:space="preserve">Week 12: Mon, Nov 11 – </w:t>
+      </w:r>
+      <w:r>
+        <w:rPr>
+          <w:rFonts w:ascii="Cambria" w:hAnsi="Cambria" w:cs="Segoe UI"/>
+          <w:b/>
+          <w:bCs w:val="0"/>
+          <w:color w:val="212529"/>
+          <w:szCs w:val="24"/>
+        </w:rPr>
+        <w:br/>
+      </w:r>
+      <w:r>
+        <w:rPr>
+          <w:rFonts w:ascii="Cambria" w:hAnsi="Cambria" w:cs="Segoe UI"/>
+          <w:b/>
+          <w:bCs w:val="0"/>
+          <w:smallCaps w:val="0"/>
+          <w:color w:val="212529"/>
+          <w:szCs w:val="24"/>
+        </w:rPr>
+        <w:t>People's choice 2</w:t>
+      </w:r>
+    </w:p>
+    <w:p>
+      <w:pPr>
+        <w:pStyle w:val="NormalWeb"/>
+        <w:spacing w:before="0" w:beforeAutospacing="0"/>
+        <w:rPr>
+          <w:rFonts w:ascii="Cambria" w:hAnsi="Cambria" w:cs="Segoe UI"/>
+          <w:color w:val="212529"/>
+          <w:sz w:val="22"/>
+          <w:szCs w:val="22"/>
+        </w:rPr>
+      </w:pPr>
+      <w:r>
+        <w:rPr>
+          <w:rFonts w:ascii="Cambria" w:hAnsi="Cambria" w:cs="Segoe UI"/>
+          <w:color w:val="212529"/>
+          <w:sz w:val="22"/>
+          <w:szCs w:val="22"/>
+        </w:rPr>
+        <w:t xml:space="preserve">Continue working on your </w:t>
+      </w:r>
+      <w:proofErr w:type="gramStart"/>
+      <w:r>
+        <w:rPr>
+          <w:rFonts w:ascii="Cambria" w:hAnsi="Cambria" w:cs="Segoe UI"/>
+          <w:color w:val="212529"/>
+          <w:sz w:val="22"/>
+          <w:szCs w:val="22"/>
+        </w:rPr>
+        <w:t>project, and</w:t>
+      </w:r>
+      <w:proofErr w:type="gramEnd"/>
+      <w:r>
+        <w:rPr>
+          <w:rFonts w:ascii="Cambria" w:hAnsi="Cambria" w:cs="Segoe UI"/>
+          <w:color w:val="212529"/>
+          <w:sz w:val="22"/>
+          <w:szCs w:val="22"/>
+        </w:rPr>
+        <w:t xml:space="preserve"> take notes in your </w:t>
+      </w:r>
+      <w:hyperlink r:id="rId102" w:history="1">
+        <w:r>
+          <w:rPr>
+            <w:rStyle w:val="Hyperlink"/>
+            <w:rFonts w:ascii="Cambria" w:hAnsi="Cambria" w:cs="Segoe UI"/>
+            <w:color w:val="0065D1"/>
+            <w:sz w:val="22"/>
+            <w:szCs w:val="22"/>
+          </w:rPr>
+          <w:t>Mindful Practice Journal</w:t>
+        </w:r>
+      </w:hyperlink>
+      <w:r>
+        <w:rPr>
+          <w:rFonts w:ascii="Cambria" w:hAnsi="Cambria" w:cs="Segoe UI"/>
+          <w:color w:val="212529"/>
+          <w:sz w:val="22"/>
+          <w:szCs w:val="22"/>
+        </w:rPr>
+        <w:t>.</w:t>
+      </w:r>
+    </w:p>
+    <w:p>
+      <w:pPr>
+        <w:pStyle w:val="NormalWeb"/>
+        <w:spacing w:before="0" w:beforeAutospacing="0"/>
+        <w:rPr>
+          <w:rFonts w:ascii="Cambria" w:hAnsi="Cambria" w:cs="Segoe UI"/>
+          <w:color w:val="212529"/>
+          <w:sz w:val="22"/>
+          <w:szCs w:val="22"/>
+        </w:rPr>
+      </w:pPr>
+      <w:r>
+        <w:rPr>
+          <w:rFonts w:ascii="Cambria" w:hAnsi="Cambria" w:cs="Segoe UI"/>
+          <w:color w:val="212529"/>
+          <w:sz w:val="22"/>
+          <w:szCs w:val="22"/>
+        </w:rPr>
         <w:t>In preparation for week 13, </w:t>
       </w:r>
-      <w:hyperlink r:id="rId101" w:anchor="presentations-and-peer-review" w:history="1">
+      <w:hyperlink r:id="rId103" w:anchor="presentations-and-peer-review" w:history="1">
         <w:r>
           <w:rPr>
             <w:rStyle w:val="Strong"/>
@@ -10953,7 +11097,7 @@
         <w:lastRenderedPageBreak/>
         <w:t>Optionally, schedule a meeting with Ben in </w:t>
       </w:r>
-      <w:hyperlink r:id="rId102" w:history="1">
+      <w:hyperlink r:id="rId104" w:history="1">
         <w:r>
           <w:rPr>
             <w:rStyle w:val="Hyperlink"/>
@@ -11132,7 +11276,7 @@
         </w:rPr>
         <w:t xml:space="preserve"> take notes in your </w:t>
       </w:r>
-      <w:hyperlink r:id="rId103" w:history="1">
+      <w:hyperlink r:id="rId105" w:history="1">
         <w:r>
           <w:rPr>
             <w:rStyle w:val="Hyperlink"/>
@@ -11352,7 +11496,7 @@
         </w:rPr>
         <w:t xml:space="preserve"> take notes in your </w:t>
       </w:r>
-      <w:hyperlink r:id="rId104" w:history="1">
+      <w:hyperlink r:id="rId106" w:history="1">
         <w:r>
           <w:rPr>
             <w:rStyle w:val="Hyperlink"/>
@@ -11361,27 +11505,7 @@
             <w:sz w:val="22"/>
             <w:szCs w:val="22"/>
           </w:rPr>
-          <w:t>Mindful P</w:t>
-        </w:r>
-        <w:r>
-          <w:rPr>
-            <w:rStyle w:val="Hyperlink"/>
-            <w:rFonts w:ascii="Cambria" w:hAnsi="Cambria" w:cs="Segoe UI"/>
-            <w:color w:val="0065D1"/>
-            <w:sz w:val="22"/>
-            <w:szCs w:val="22"/>
-          </w:rPr>
-          <w:t>r</w:t>
-        </w:r>
-        <w:r>
-          <w:rPr>
-            <w:rStyle w:val="Hyperlink"/>
-            <w:rFonts w:ascii="Cambria" w:hAnsi="Cambria" w:cs="Segoe UI"/>
-            <w:color w:val="0065D1"/>
-            <w:sz w:val="22"/>
-            <w:szCs w:val="22"/>
-          </w:rPr>
-          <w:t>actice Journal</w:t>
+          <w:t>Mindful Practice Journal</w:t>
         </w:r>
       </w:hyperlink>
       <w:r>
@@ -11648,7 +11772,7 @@
         </w:rPr>
         <w:t>Optionally, schedule a meeting with Ben in </w:t>
       </w:r>
-      <w:hyperlink r:id="rId105" w:history="1">
+      <w:hyperlink r:id="rId107" w:history="1">
         <w:r>
           <w:rPr>
             <w:rStyle w:val="Hyperlink"/>
@@ -12223,6 +12347,83 @@
     </w:lvl>
   </w:abstractNum>
   <w:abstractNum w:abstractNumId="1" w15:restartNumberingAfterBreak="0">
+    <w:nsid w:val="0000A990"/>
+    <w:multiLevelType w:val="multilevel"/>
+    <w:tmpl w:val="54DAB294"/>
+    <w:lvl w:ilvl="0">
+      <w:numFmt w:val="bullet"/>
+      <w:lvlText w:val=" "/>
+      <w:lvlJc w:val="left"/>
+      <w:pPr>
+        <w:ind w:left="720" w:hanging="480"/>
+      </w:pPr>
+    </w:lvl>
+    <w:lvl w:ilvl="1">
+      <w:numFmt w:val="bullet"/>
+      <w:lvlText w:val=" "/>
+      <w:lvlJc w:val="left"/>
+      <w:pPr>
+        <w:ind w:left="1440" w:hanging="480"/>
+      </w:pPr>
+    </w:lvl>
+    <w:lvl w:ilvl="2">
+      <w:numFmt w:val="bullet"/>
+      <w:lvlText w:val=" "/>
+      <w:lvlJc w:val="left"/>
+      <w:pPr>
+        <w:ind w:left="2160" w:hanging="480"/>
+      </w:pPr>
+    </w:lvl>
+    <w:lvl w:ilvl="3">
+      <w:numFmt w:val="bullet"/>
+      <w:lvlText w:val=" "/>
+      <w:lvlJc w:val="left"/>
+      <w:pPr>
+        <w:ind w:left="2880" w:hanging="480"/>
+      </w:pPr>
+    </w:lvl>
+    <w:lvl w:ilvl="4">
+      <w:numFmt w:val="bullet"/>
+      <w:lvlText w:val=" "/>
+      <w:lvlJc w:val="left"/>
+      <w:pPr>
+        <w:ind w:left="3600" w:hanging="480"/>
+      </w:pPr>
+    </w:lvl>
+    <w:lvl w:ilvl="5">
+      <w:numFmt w:val="bullet"/>
+      <w:lvlText w:val=" "/>
+      <w:lvlJc w:val="left"/>
+      <w:pPr>
+        <w:ind w:left="4320" w:hanging="480"/>
+      </w:pPr>
+    </w:lvl>
+    <w:lvl w:ilvl="6">
+      <w:numFmt w:val="bullet"/>
+      <w:lvlText w:val=" "/>
+      <w:lvlJc w:val="left"/>
+      <w:pPr>
+        <w:ind w:left="5040" w:hanging="480"/>
+      </w:pPr>
+    </w:lvl>
+    <w:lvl w:ilvl="7">
+      <w:numFmt w:val="bullet"/>
+      <w:lvlText w:val=" "/>
+      <w:lvlJc w:val="left"/>
+      <w:pPr>
+        <w:ind w:left="5760" w:hanging="480"/>
+      </w:pPr>
+    </w:lvl>
+    <w:lvl w:ilvl="8">
+      <w:numFmt w:val="bullet"/>
+      <w:lvlText w:val=" "/>
+      <w:lvlJc w:val="left"/>
+      <w:pPr>
+        <w:ind w:left="6480" w:hanging="480"/>
+      </w:pPr>
+    </w:lvl>
+  </w:abstractNum>
+  <w:abstractNum w:abstractNumId="2" w15:restartNumberingAfterBreak="0">
     <w:nsid w:val="0000A991"/>
     <w:multiLevelType w:val="multilevel"/>
     <w:tmpl w:val="6E4843D6"/>
@@ -12299,7 +12500,7 @@
       </w:pPr>
     </w:lvl>
   </w:abstractNum>
-  <w:abstractNum w:abstractNumId="2" w15:restartNumberingAfterBreak="0">
+  <w:abstractNum w:abstractNumId="3" w15:restartNumberingAfterBreak="0">
     <w:nsid w:val="00A99201"/>
     <w:multiLevelType w:val="multilevel"/>
     <w:tmpl w:val="29365A9A"/>
@@ -12385,7 +12586,7 @@
       </w:pPr>
     </w:lvl>
   </w:abstractNum>
-  <w:abstractNum w:abstractNumId="3" w15:restartNumberingAfterBreak="0">
+  <w:abstractNum w:abstractNumId="4" w15:restartNumberingAfterBreak="0">
     <w:nsid w:val="00A99208"/>
     <w:multiLevelType w:val="multilevel"/>
     <w:tmpl w:val="87C6313C"/>
@@ -12471,7 +12672,7 @@
       </w:pPr>
     </w:lvl>
   </w:abstractNum>
-  <w:abstractNum w:abstractNumId="4" w15:restartNumberingAfterBreak="0">
+  <w:abstractNum w:abstractNumId="5" w15:restartNumberingAfterBreak="0">
     <w:nsid w:val="1C604B03"/>
     <w:multiLevelType w:val="multilevel"/>
     <w:tmpl w:val="D8ACE04A"/>
@@ -12620,7 +12821,7 @@
       </w:rPr>
     </w:lvl>
   </w:abstractNum>
-  <w:abstractNum w:abstractNumId="5" w15:restartNumberingAfterBreak="0">
+  <w:abstractNum w:abstractNumId="6" w15:restartNumberingAfterBreak="0">
     <w:nsid w:val="2758233C"/>
     <w:multiLevelType w:val="multilevel"/>
     <w:tmpl w:val="F1666C5C"/>
@@ -12769,7 +12970,7 @@
       </w:rPr>
     </w:lvl>
   </w:abstractNum>
-  <w:abstractNum w:abstractNumId="6" w15:restartNumberingAfterBreak="0">
+  <w:abstractNum w:abstractNumId="7" w15:restartNumberingAfterBreak="0">
     <w:nsid w:val="2C29689B"/>
     <w:multiLevelType w:val="multilevel"/>
     <w:tmpl w:val="A7F612EC"/>
@@ -12918,7 +13119,7 @@
       </w:rPr>
     </w:lvl>
   </w:abstractNum>
-  <w:abstractNum w:abstractNumId="7" w15:restartNumberingAfterBreak="0">
+  <w:abstractNum w:abstractNumId="8" w15:restartNumberingAfterBreak="0">
     <w:nsid w:val="30863D81"/>
     <w:multiLevelType w:val="multilevel"/>
     <w:tmpl w:val="81787144"/>
@@ -13067,7 +13268,7 @@
       </w:rPr>
     </w:lvl>
   </w:abstractNum>
-  <w:abstractNum w:abstractNumId="8" w15:restartNumberingAfterBreak="0">
+  <w:abstractNum w:abstractNumId="9" w15:restartNumberingAfterBreak="0">
     <w:nsid w:val="3D036D50"/>
     <w:multiLevelType w:val="multilevel"/>
     <w:tmpl w:val="B492C0C0"/>
@@ -13216,7 +13417,7 @@
       </w:rPr>
     </w:lvl>
   </w:abstractNum>
-  <w:abstractNum w:abstractNumId="9" w15:restartNumberingAfterBreak="0">
+  <w:abstractNum w:abstractNumId="10" w15:restartNumberingAfterBreak="0">
     <w:nsid w:val="3D2A3A28"/>
     <w:multiLevelType w:val="multilevel"/>
     <w:tmpl w:val="B60C6FEA"/>
@@ -13365,7 +13566,7 @@
       </w:rPr>
     </w:lvl>
   </w:abstractNum>
-  <w:abstractNum w:abstractNumId="10" w15:restartNumberingAfterBreak="0">
+  <w:abstractNum w:abstractNumId="11" w15:restartNumberingAfterBreak="0">
     <w:nsid w:val="465154D1"/>
     <w:multiLevelType w:val="multilevel"/>
     <w:tmpl w:val="32182F02"/>
@@ -13514,7 +13715,7 @@
       </w:rPr>
     </w:lvl>
   </w:abstractNum>
-  <w:abstractNum w:abstractNumId="11" w15:restartNumberingAfterBreak="0">
+  <w:abstractNum w:abstractNumId="12" w15:restartNumberingAfterBreak="0">
     <w:nsid w:val="4CB33ADA"/>
     <w:multiLevelType w:val="multilevel"/>
     <w:tmpl w:val="EB44404A"/>
@@ -13661,7 +13862,7 @@
       </w:rPr>
     </w:lvl>
   </w:abstractNum>
-  <w:abstractNum w:abstractNumId="12" w15:restartNumberingAfterBreak="0">
+  <w:abstractNum w:abstractNumId="13" w15:restartNumberingAfterBreak="0">
     <w:nsid w:val="4F943550"/>
     <w:multiLevelType w:val="hybridMultilevel"/>
     <w:tmpl w:val="088888D0"/>
@@ -13774,7 +13975,7 @@
       </w:rPr>
     </w:lvl>
   </w:abstractNum>
-  <w:abstractNum w:abstractNumId="13" w15:restartNumberingAfterBreak="0">
+  <w:abstractNum w:abstractNumId="14" w15:restartNumberingAfterBreak="0">
     <w:nsid w:val="512709E3"/>
     <w:multiLevelType w:val="multilevel"/>
     <w:tmpl w:val="F26CDE60"/>
@@ -13923,7 +14124,7 @@
       </w:rPr>
     </w:lvl>
   </w:abstractNum>
-  <w:abstractNum w:abstractNumId="14" w15:restartNumberingAfterBreak="0">
+  <w:abstractNum w:abstractNumId="15" w15:restartNumberingAfterBreak="0">
     <w:nsid w:val="59387639"/>
     <w:multiLevelType w:val="multilevel"/>
     <w:tmpl w:val="4F9C963A"/>
@@ -14072,7 +14273,7 @@
       </w:rPr>
     </w:lvl>
   </w:abstractNum>
-  <w:abstractNum w:abstractNumId="15" w15:restartNumberingAfterBreak="0">
+  <w:abstractNum w:abstractNumId="16" w15:restartNumberingAfterBreak="0">
     <w:nsid w:val="5E4A094B"/>
     <w:multiLevelType w:val="multilevel"/>
     <w:tmpl w:val="4A644A90"/>
@@ -14221,7 +14422,7 @@
       </w:rPr>
     </w:lvl>
   </w:abstractNum>
-  <w:abstractNum w:abstractNumId="16" w15:restartNumberingAfterBreak="0">
+  <w:abstractNum w:abstractNumId="17" w15:restartNumberingAfterBreak="0">
     <w:nsid w:val="62103C7A"/>
     <w:multiLevelType w:val="multilevel"/>
     <w:tmpl w:val="A37E8888"/>
@@ -14370,7 +14571,7 @@
       </w:rPr>
     </w:lvl>
   </w:abstractNum>
-  <w:abstractNum w:abstractNumId="17" w15:restartNumberingAfterBreak="0">
+  <w:abstractNum w:abstractNumId="18" w15:restartNumberingAfterBreak="0">
     <w:nsid w:val="6B526759"/>
     <w:multiLevelType w:val="multilevel"/>
     <w:tmpl w:val="3C087732"/>
@@ -14519,7 +14720,7 @@
       </w:rPr>
     </w:lvl>
   </w:abstractNum>
-  <w:abstractNum w:abstractNumId="18" w15:restartNumberingAfterBreak="0">
+  <w:abstractNum w:abstractNumId="19" w15:restartNumberingAfterBreak="0">
     <w:nsid w:val="745F30E7"/>
     <w:multiLevelType w:val="multilevel"/>
     <w:tmpl w:val="79D67658"/>
@@ -14668,7 +14869,7 @@
       </w:rPr>
     </w:lvl>
   </w:abstractNum>
-  <w:abstractNum w:abstractNumId="19" w15:restartNumberingAfterBreak="0">
+  <w:abstractNum w:abstractNumId="20" w15:restartNumberingAfterBreak="0">
     <w:nsid w:val="7CA93AD5"/>
     <w:multiLevelType w:val="hybridMultilevel"/>
     <w:tmpl w:val="E838719A"/>
@@ -14758,7 +14959,7 @@
       </w:pPr>
     </w:lvl>
   </w:abstractNum>
-  <w:abstractNum w:abstractNumId="20" w15:restartNumberingAfterBreak="0">
+  <w:abstractNum w:abstractNumId="21" w15:restartNumberingAfterBreak="0">
     <w:nsid w:val="7DFA3BFB"/>
     <w:multiLevelType w:val="multilevel"/>
     <w:tmpl w:val="9EE8934C"/>
@@ -14938,19 +15139,19 @@
     </w:lvlOverride>
   </w:num>
   <w:num w:numId="2" w16cid:durableId="1623995108">
-    <w:abstractNumId w:val="19"/>
+    <w:abstractNumId w:val="20"/>
   </w:num>
   <w:num w:numId="3" w16cid:durableId="913778512">
+    <w:abstractNumId w:val="13"/>
+  </w:num>
+  <w:num w:numId="4" w16cid:durableId="175926533">
     <w:abstractNumId w:val="12"/>
   </w:num>
-  <w:num w:numId="4" w16cid:durableId="175926533">
-    <w:abstractNumId w:val="11"/>
-  </w:num>
   <w:num w:numId="5" w16cid:durableId="2118602999">
-    <w:abstractNumId w:val="1"/>
+    <w:abstractNumId w:val="2"/>
   </w:num>
   <w:num w:numId="6" w16cid:durableId="1802648434">
-    <w:abstractNumId w:val="3"/>
+    <w:abstractNumId w:val="4"/>
     <w:lvlOverride w:ilvl="0">
       <w:startOverride w:val="8"/>
     </w:lvlOverride>
@@ -14980,7 +15181,7 @@
     </w:lvlOverride>
   </w:num>
   <w:num w:numId="7" w16cid:durableId="1482572834">
-    <w:abstractNumId w:val="2"/>
+    <w:abstractNumId w:val="3"/>
     <w:lvlOverride w:ilvl="0">
       <w:startOverride w:val="1"/>
     </w:lvlOverride>
@@ -15010,46 +15211,49 @@
     </w:lvlOverride>
   </w:num>
   <w:num w:numId="8" w16cid:durableId="565649009">
-    <w:abstractNumId w:val="20"/>
+    <w:abstractNumId w:val="21"/>
   </w:num>
   <w:num w:numId="9" w16cid:durableId="27682614">
+    <w:abstractNumId w:val="9"/>
+  </w:num>
+  <w:num w:numId="10" w16cid:durableId="1539850370">
+    <w:abstractNumId w:val="14"/>
+  </w:num>
+  <w:num w:numId="11" w16cid:durableId="996569263">
+    <w:abstractNumId w:val="19"/>
+  </w:num>
+  <w:num w:numId="12" w16cid:durableId="1759209743">
     <w:abstractNumId w:val="8"/>
   </w:num>
-  <w:num w:numId="10" w16cid:durableId="1539850370">
-    <w:abstractNumId w:val="13"/>
+  <w:num w:numId="13" w16cid:durableId="890921846">
+    <w:abstractNumId w:val="7"/>
   </w:num>
-  <w:num w:numId="11" w16cid:durableId="996569263">
+  <w:num w:numId="14" w16cid:durableId="471336138">
     <w:abstractNumId w:val="18"/>
   </w:num>
-  <w:num w:numId="12" w16cid:durableId="1759209743">
-    <w:abstractNumId w:val="7"/>
+  <w:num w:numId="15" w16cid:durableId="1885553431">
+    <w:abstractNumId w:val="16"/>
   </w:num>
-  <w:num w:numId="13" w16cid:durableId="890921846">
+  <w:num w:numId="16" w16cid:durableId="2024670392">
+    <w:abstractNumId w:val="5"/>
+  </w:num>
+  <w:num w:numId="17" w16cid:durableId="1136214829">
     <w:abstractNumId w:val="6"/>
   </w:num>
-  <w:num w:numId="14" w16cid:durableId="471336138">
+  <w:num w:numId="18" w16cid:durableId="1272467692">
+    <w:abstractNumId w:val="15"/>
+  </w:num>
+  <w:num w:numId="19" w16cid:durableId="1906064693">
+    <w:abstractNumId w:val="11"/>
+  </w:num>
+  <w:num w:numId="20" w16cid:durableId="354382296">
     <w:abstractNumId w:val="17"/>
   </w:num>
-  <w:num w:numId="15" w16cid:durableId="1885553431">
-    <w:abstractNumId w:val="15"/>
-  </w:num>
-  <w:num w:numId="16" w16cid:durableId="2024670392">
-    <w:abstractNumId w:val="4"/>
-  </w:num>
-  <w:num w:numId="17" w16cid:durableId="1136214829">
-    <w:abstractNumId w:val="5"/>
-  </w:num>
-  <w:num w:numId="18" w16cid:durableId="1272467692">
-    <w:abstractNumId w:val="14"/>
-  </w:num>
-  <w:num w:numId="19" w16cid:durableId="1906064693">
+  <w:num w:numId="21" w16cid:durableId="2088964046">
     <w:abstractNumId w:val="10"/>
   </w:num>
-  <w:num w:numId="20" w16cid:durableId="354382296">
-    <w:abstractNumId w:val="16"/>
-  </w:num>
-  <w:num w:numId="21" w16cid:durableId="2088964046">
-    <w:abstractNumId w:val="9"/>
+  <w:num w:numId="22" w16cid:durableId="85080991">
+    <w:abstractNumId w:val="1"/>
   </w:num>
   <w:numIdMacAtCleanup w:val="7"/>
 </w:numbering>
@@ -15535,6 +15739,7 @@
   <w:style w:type="character" w:default="1" w:styleId="DefaultParagraphFont">
     <w:name w:val="Default Paragraph Font"/>
     <w:uiPriority w:val="1"/>
+    <w:semiHidden/>
     <w:unhideWhenUsed/>
   </w:style>
   <w:style w:type="table" w:default="1" w:styleId="TableNormal">

</xml_diff>